<commit_message>
Add wireframes and user stories to report and fix references
</commit_message>
<xml_diff>
--- a/CW1 Natalia and Wafa team report.docx
+++ b/CW1 Natalia and Wafa team report.docx
@@ -181,32 +181,1497 @@
         <w:t>the users</w:t>
       </w:r>
       <w:r>
-        <w:t xml:space="preserve"> can visualise</w:t>
-      </w:r>
-      <w:r>
-        <w:t xml:space="preserve"> a calendar that displays a series of events related to the modules of the degree. Users need to create an account and log in to gain access to the calendar, where it is possible to visualise the existing events or create new ones. Furthermore, the application also features the possibility for users to easily edit and delete events that they have created.</w:t>
-      </w:r>
-      <w:r>
-        <w:t xml:space="preserve"> There is also a profile page for each user, in which they can access and edit their personal details, as well as view a list of the events they have added to the calendar, filtered by month and year. This list provides a simplified view of the main details for the events, as well as an option to visualise all the information for a single event and update any details.</w:t>
-      </w:r>
-    </w:p>
-    <w:p>
-      <w:pPr>
-        <w:pStyle w:val="TeamProjectText"/>
+        <w:t xml:space="preserve"> can </w:t>
+      </w:r>
+      <w:r>
+        <w:t xml:space="preserve">log in to </w:t>
+      </w:r>
+      <w:r>
+        <w:t>visualise</w:t>
+      </w:r>
+      <w:r>
+        <w:t xml:space="preserve"> a calendar that displays a series of events related to the modules of the degree. </w:t>
+      </w:r>
+      <w:r>
+        <w:t>It also allows users to add, edit and delete events, as well as notify other users of these changes</w:t>
+      </w:r>
+      <w:r>
+        <w:t>.</w:t>
+      </w:r>
+      <w:r>
+        <w:t xml:space="preserve"> </w:t>
+      </w:r>
+      <w:r>
+        <w:t xml:space="preserve">The application also features a profile page to access and edit </w:t>
+      </w:r>
+      <w:r>
+        <w:t>user</w:t>
+      </w:r>
+      <w:r>
+        <w:t xml:space="preserve"> details, as well as an admin page to </w:t>
+      </w:r>
+      <w:r>
+        <w:t>manage users and access a list of all notifications sent.</w:t>
+      </w:r>
+    </w:p>
+    <w:p>
+      <w:pPr>
+        <w:pStyle w:val="TeamProjectText"/>
+      </w:pPr>
+    </w:p>
+    <w:p>
+      <w:pPr>
+        <w:pStyle w:val="TeamProjectText"/>
+      </w:pPr>
+      <w:r>
+        <w:t xml:space="preserve">The </w:t>
+      </w:r>
+      <w:r>
+        <w:t>functional requirements for the application were first gathered through brainstorming of ideas and creati</w:t>
+      </w:r>
+      <w:r>
+        <w:t>on of</w:t>
+      </w:r>
+      <w:r>
+        <w:t xml:space="preserve"> a list of possible functionalities. These then evolved into user stories which define the criteria for each feature of the application:</w:t>
+      </w:r>
+    </w:p>
+    <w:p>
+      <w:pPr>
+        <w:pStyle w:val="TeamProjectText"/>
+        <w:spacing w:line="276" w:lineRule="auto"/>
+      </w:pPr>
+    </w:p>
+    <w:p>
+      <w:pPr>
+        <w:pStyle w:val="Heading3"/>
+        <w:spacing w:line="276" w:lineRule="auto"/>
+        <w:rPr>
+          <w:sz w:val="28"/>
+          <w:szCs w:val="28"/>
+        </w:rPr>
+      </w:pPr>
+      <w:r>
+        <w:rPr>
+          <w:sz w:val="28"/>
+          <w:szCs w:val="28"/>
+        </w:rPr>
+        <w:t xml:space="preserve">User stories for user </w:t>
+      </w:r>
+      <w:r>
+        <w:rPr>
+          <w:sz w:val="28"/>
+          <w:szCs w:val="28"/>
+        </w:rPr>
+        <w:t>authentication</w:t>
+      </w:r>
+      <w:r>
+        <w:rPr>
+          <w:sz w:val="28"/>
+          <w:szCs w:val="28"/>
+        </w:rPr>
+        <w:t xml:space="preserve"> and management</w:t>
+      </w:r>
+    </w:p>
+    <w:p>
+      <w:pPr>
+        <w:pStyle w:val="TeamProjectText"/>
+        <w:spacing w:line="276" w:lineRule="auto"/>
+      </w:pPr>
+      <w:r>
+        <w:t>As a Student/Teacher</w:t>
+      </w:r>
+    </w:p>
+    <w:p>
+      <w:pPr>
+        <w:pStyle w:val="TeamProjectText"/>
+        <w:spacing w:line="276" w:lineRule="auto"/>
+      </w:pPr>
+      <w:r>
+        <w:t>I want to be able to Sign Up</w:t>
+      </w:r>
+    </w:p>
+    <w:p>
+      <w:pPr>
+        <w:pStyle w:val="TeamProjectText"/>
+        <w:spacing w:line="276" w:lineRule="auto"/>
+      </w:pPr>
+      <w:r>
+        <w:t>So that I can have an account for the Bucks Calendar application</w:t>
+      </w:r>
+    </w:p>
+    <w:p>
+      <w:pPr>
+        <w:pStyle w:val="TeamProjectText"/>
+        <w:spacing w:line="276" w:lineRule="auto"/>
+      </w:pPr>
+    </w:p>
+    <w:p>
+      <w:pPr>
+        <w:pStyle w:val="TeamProjectText"/>
+        <w:spacing w:line="276" w:lineRule="auto"/>
+      </w:pPr>
+      <w:r>
+        <w:t>As a Student/Teacher/Admin</w:t>
+      </w:r>
+    </w:p>
+    <w:p>
+      <w:pPr>
+        <w:pStyle w:val="TeamProjectText"/>
+        <w:spacing w:line="276" w:lineRule="auto"/>
+      </w:pPr>
+      <w:r>
+        <w:t>I want to be able to Log In with my user details</w:t>
+      </w:r>
+    </w:p>
+    <w:p>
+      <w:pPr>
+        <w:pStyle w:val="TeamProjectText"/>
+        <w:spacing w:line="276" w:lineRule="auto"/>
+      </w:pPr>
+      <w:r>
+        <w:t>So that I can get access to the Bucks Calendar application</w:t>
+      </w:r>
+    </w:p>
+    <w:p>
+      <w:pPr>
+        <w:pStyle w:val="TeamProjectText"/>
+        <w:spacing w:line="276" w:lineRule="auto"/>
+        <w:rPr>
+          <w:rFonts w:asciiTheme="majorHAnsi" w:eastAsiaTheme="majorEastAsia" w:hAnsiTheme="majorHAnsi" w:cstheme="majorBidi"/>
+          <w:b/>
+          <w:sz w:val="28"/>
+          <w:szCs w:val="28"/>
+          <w:lang w:val="en-US" w:eastAsia="ja-JP"/>
+        </w:rPr>
+      </w:pPr>
+    </w:p>
+    <w:p>
+      <w:pPr>
+        <w:pStyle w:val="TeamProjectText"/>
+        <w:spacing w:line="276" w:lineRule="auto"/>
+      </w:pPr>
+      <w:r>
+        <w:t>As an Admin</w:t>
+      </w:r>
+    </w:p>
+    <w:p>
+      <w:pPr>
+        <w:pStyle w:val="TeamProjectText"/>
+        <w:spacing w:line="276" w:lineRule="auto"/>
+      </w:pPr>
+      <w:r>
+        <w:t>I want to be able to view a list of existing users</w:t>
+      </w:r>
+    </w:p>
+    <w:p>
+      <w:pPr>
+        <w:pStyle w:val="TeamProjectText"/>
+        <w:spacing w:line="276" w:lineRule="auto"/>
+      </w:pPr>
+      <w:r>
+        <w:t>So that I can keep track of who is registered in the application</w:t>
+      </w:r>
+    </w:p>
+    <w:p>
+      <w:pPr>
+        <w:pStyle w:val="TeamProjectText"/>
+        <w:spacing w:line="276" w:lineRule="auto"/>
+      </w:pPr>
+    </w:p>
+    <w:p>
+      <w:pPr>
+        <w:pStyle w:val="TeamProjectText"/>
+        <w:spacing w:line="276" w:lineRule="auto"/>
+      </w:pPr>
+      <w:r>
+        <w:t>As an Admin</w:t>
+      </w:r>
+    </w:p>
+    <w:p>
+      <w:pPr>
+        <w:pStyle w:val="TeamProjectText"/>
+        <w:spacing w:line="276" w:lineRule="auto"/>
+      </w:pPr>
+      <w:r>
+        <w:t>I want to be able to edit the details of existing users</w:t>
+      </w:r>
+    </w:p>
+    <w:p>
+      <w:pPr>
+        <w:pStyle w:val="TeamProjectText"/>
+        <w:spacing w:line="276" w:lineRule="auto"/>
+      </w:pPr>
+      <w:r>
+        <w:t>So that I can update their details if I need to</w:t>
+      </w:r>
+    </w:p>
+    <w:p>
+      <w:pPr>
+        <w:pStyle w:val="TeamProjectText"/>
+        <w:spacing w:line="276" w:lineRule="auto"/>
+      </w:pPr>
+    </w:p>
+    <w:p>
+      <w:pPr>
+        <w:pStyle w:val="TeamProjectText"/>
+        <w:spacing w:line="276" w:lineRule="auto"/>
+      </w:pPr>
+      <w:r>
+        <w:t>As an Admin</w:t>
+      </w:r>
+    </w:p>
+    <w:p>
+      <w:pPr>
+        <w:pStyle w:val="TeamProjectText"/>
+        <w:spacing w:line="276" w:lineRule="auto"/>
+      </w:pPr>
+      <w:r>
+        <w:t>I want to be able to delete an existing user</w:t>
+      </w:r>
+    </w:p>
+    <w:p>
+      <w:pPr>
+        <w:pStyle w:val="TeamProjectText"/>
+        <w:spacing w:line="276" w:lineRule="auto"/>
+      </w:pPr>
+      <w:r>
+        <w:t>So that I can remove their account from the application</w:t>
+      </w:r>
+    </w:p>
+    <w:p>
+      <w:pPr>
+        <w:pStyle w:val="Heading3"/>
+        <w:spacing w:line="276" w:lineRule="auto"/>
+        <w:rPr>
+          <w:sz w:val="28"/>
+          <w:szCs w:val="28"/>
+        </w:rPr>
+      </w:pPr>
+      <w:r>
+        <w:rPr>
+          <w:sz w:val="28"/>
+          <w:szCs w:val="28"/>
+        </w:rPr>
+        <w:lastRenderedPageBreak/>
+        <w:t xml:space="preserve">User stories for </w:t>
+      </w:r>
+      <w:r>
+        <w:rPr>
+          <w:sz w:val="28"/>
+          <w:szCs w:val="28"/>
+        </w:rPr>
+        <w:t>calendar management</w:t>
+      </w:r>
+    </w:p>
+    <w:p>
+      <w:pPr>
+        <w:pStyle w:val="TeamProjectText"/>
+        <w:spacing w:line="276" w:lineRule="auto"/>
+      </w:pPr>
+      <w:r>
+        <w:t>As a Student/Teacher/Admin</w:t>
+      </w:r>
+    </w:p>
+    <w:p>
+      <w:pPr>
+        <w:pStyle w:val="TeamProjectText"/>
+        <w:spacing w:line="276" w:lineRule="auto"/>
+      </w:pPr>
+      <w:r>
+        <w:t>I want to be able to create a new event in the calendar</w:t>
+      </w:r>
+    </w:p>
+    <w:p>
+      <w:pPr>
+        <w:pStyle w:val="TeamProjectText"/>
+        <w:spacing w:line="276" w:lineRule="auto"/>
+      </w:pPr>
+      <w:r>
+        <w:t>So that I can track university events</w:t>
+      </w:r>
+    </w:p>
+    <w:p>
+      <w:pPr>
+        <w:pStyle w:val="TeamProjectText"/>
+        <w:spacing w:line="276" w:lineRule="auto"/>
+      </w:pPr>
+    </w:p>
+    <w:p>
+      <w:pPr>
+        <w:pStyle w:val="TeamProjectText"/>
+        <w:spacing w:line="276" w:lineRule="auto"/>
+      </w:pPr>
+      <w:r>
+        <w:t>As a Student/Teacher/Admin</w:t>
+      </w:r>
+    </w:p>
+    <w:p>
+      <w:pPr>
+        <w:pStyle w:val="TeamProjectText"/>
+        <w:spacing w:line="276" w:lineRule="auto"/>
+      </w:pPr>
+      <w:r>
+        <w:t>I want to be able to view university events in the calendar</w:t>
+      </w:r>
+    </w:p>
+    <w:p>
+      <w:pPr>
+        <w:pStyle w:val="TeamProjectText"/>
+        <w:spacing w:line="276" w:lineRule="auto"/>
+      </w:pPr>
+      <w:r>
+        <w:t>So that I can be up-to-date with the latest events</w:t>
+      </w:r>
+    </w:p>
+    <w:p>
+      <w:pPr>
+        <w:pStyle w:val="TeamProjectText"/>
+        <w:spacing w:line="276" w:lineRule="auto"/>
+      </w:pPr>
+      <w:r>
+        <w:t>As a Student/Teacher</w:t>
+      </w:r>
+    </w:p>
+    <w:p>
+      <w:pPr>
+        <w:pStyle w:val="TeamProjectText"/>
+        <w:spacing w:line="276" w:lineRule="auto"/>
+      </w:pPr>
+      <w:r>
+        <w:t>I want to be able to edit my existing university events</w:t>
+      </w:r>
+    </w:p>
+    <w:p>
+      <w:pPr>
+        <w:pStyle w:val="TeamProjectText"/>
+        <w:spacing w:line="276" w:lineRule="auto"/>
+      </w:pPr>
+      <w:r>
+        <w:t>So that I can update them when needed</w:t>
+      </w:r>
+    </w:p>
+    <w:p>
+      <w:pPr>
+        <w:pStyle w:val="TeamProjectText"/>
+        <w:spacing w:line="276" w:lineRule="auto"/>
+      </w:pPr>
+    </w:p>
+    <w:p>
+      <w:pPr>
+        <w:pStyle w:val="TeamProjectText"/>
+        <w:spacing w:line="276" w:lineRule="auto"/>
+      </w:pPr>
+      <w:r>
+        <w:t>As a Student/Teacher</w:t>
+      </w:r>
+    </w:p>
+    <w:p>
+      <w:pPr>
+        <w:pStyle w:val="TeamProjectText"/>
+        <w:spacing w:line="276" w:lineRule="auto"/>
+      </w:pPr>
+      <w:r>
+        <w:t>I want to be able to delete my existing university events</w:t>
+      </w:r>
+    </w:p>
+    <w:p>
+      <w:pPr>
+        <w:pStyle w:val="TeamProjectText"/>
+        <w:spacing w:line="276" w:lineRule="auto"/>
+      </w:pPr>
+      <w:r>
+        <w:t>So that I can remove unwanted events</w:t>
+      </w:r>
+    </w:p>
+    <w:p>
+      <w:pPr>
+        <w:pStyle w:val="TeamProjectText"/>
+        <w:spacing w:line="276" w:lineRule="auto"/>
+      </w:pPr>
+    </w:p>
+    <w:p>
+      <w:pPr>
+        <w:pStyle w:val="TeamProjectText"/>
+        <w:spacing w:line="276" w:lineRule="auto"/>
+      </w:pPr>
+      <w:r>
+        <w:t>As an Admin</w:t>
+      </w:r>
+    </w:p>
+    <w:p>
+      <w:pPr>
+        <w:pStyle w:val="TeamProjectText"/>
+        <w:spacing w:line="276" w:lineRule="auto"/>
+      </w:pPr>
+      <w:r>
+        <w:t>I want to be able to edit or delete events created by any user</w:t>
+      </w:r>
+    </w:p>
+    <w:p>
+      <w:pPr>
+        <w:pStyle w:val="TeamProjectText"/>
+        <w:spacing w:line="276" w:lineRule="auto"/>
+      </w:pPr>
+      <w:r>
+        <w:t>So that I can manage the calendar having full access</w:t>
+      </w:r>
+    </w:p>
+    <w:p>
+      <w:pPr>
+        <w:pStyle w:val="TeamProjectText"/>
+        <w:spacing w:line="276" w:lineRule="auto"/>
+      </w:pPr>
+    </w:p>
+    <w:p>
+      <w:pPr>
+        <w:pStyle w:val="TeamProjectText"/>
+        <w:spacing w:line="276" w:lineRule="auto"/>
+      </w:pPr>
+    </w:p>
+    <w:p>
+      <w:pPr>
+        <w:pStyle w:val="Heading3"/>
+        <w:spacing w:line="276" w:lineRule="auto"/>
+        <w:rPr>
+          <w:sz w:val="28"/>
+          <w:szCs w:val="28"/>
+        </w:rPr>
+      </w:pPr>
+      <w:r>
+        <w:rPr>
+          <w:sz w:val="28"/>
+          <w:szCs w:val="28"/>
+        </w:rPr>
+        <w:t xml:space="preserve">User stories for </w:t>
+      </w:r>
+      <w:r>
+        <w:rPr>
+          <w:sz w:val="28"/>
+          <w:szCs w:val="28"/>
+        </w:rPr>
+        <w:t>event notifications</w:t>
+      </w:r>
+    </w:p>
+    <w:p>
+      <w:pPr>
+        <w:pStyle w:val="TeamProjectText"/>
+        <w:spacing w:line="276" w:lineRule="auto"/>
+      </w:pPr>
+      <w:r>
+        <w:t>As a Student/Teacher/Admin</w:t>
+      </w:r>
+    </w:p>
+    <w:p>
+      <w:pPr>
+        <w:pStyle w:val="TeamProjectText"/>
+        <w:spacing w:line="276" w:lineRule="auto"/>
+      </w:pPr>
+      <w:r>
+        <w:t>I want to have the option to notify other users of my event by email</w:t>
+      </w:r>
+      <w:r>
+        <w:t xml:space="preserve"> or SMS</w:t>
+      </w:r>
+    </w:p>
+    <w:p>
+      <w:pPr>
+        <w:pStyle w:val="TeamProjectText"/>
+        <w:spacing w:line="276" w:lineRule="auto"/>
+      </w:pPr>
+      <w:r>
+        <w:t xml:space="preserve">So that I can inform them of </w:t>
+      </w:r>
+      <w:r>
+        <w:t>the event</w:t>
+      </w:r>
+    </w:p>
+    <w:p>
+      <w:pPr>
+        <w:pStyle w:val="TeamProjectText"/>
+        <w:spacing w:line="276" w:lineRule="auto"/>
+      </w:pPr>
+    </w:p>
+    <w:p>
+      <w:pPr>
+        <w:pStyle w:val="TeamProjectText"/>
+        <w:spacing w:line="276" w:lineRule="auto"/>
+      </w:pPr>
+      <w:r>
+        <w:t>As a Student/Teacher/Admin</w:t>
+      </w:r>
+    </w:p>
+    <w:p>
+      <w:pPr>
+        <w:pStyle w:val="TeamProjectText"/>
+        <w:spacing w:line="276" w:lineRule="auto"/>
+      </w:pPr>
+      <w:r>
+        <w:t>I want other users to be subscribed to an event when I choose to notify them</w:t>
+      </w:r>
+    </w:p>
+    <w:p>
+      <w:pPr>
+        <w:pStyle w:val="TeamProjectText"/>
+        <w:spacing w:line="276" w:lineRule="auto"/>
+      </w:pPr>
+      <w:r>
+        <w:t xml:space="preserve">So that I they can receive </w:t>
+      </w:r>
+      <w:r>
+        <w:t xml:space="preserve">notifications when </w:t>
+      </w:r>
+      <w:r>
+        <w:t>an</w:t>
+      </w:r>
+      <w:r>
+        <w:t xml:space="preserve"> event is created, </w:t>
+      </w:r>
+      <w:r>
+        <w:t>updated or deleted</w:t>
+      </w:r>
+    </w:p>
+    <w:p>
+      <w:pPr>
+        <w:pStyle w:val="TeamProjectText"/>
+        <w:spacing w:line="276" w:lineRule="auto"/>
+      </w:pPr>
+    </w:p>
+    <w:p>
+      <w:pPr>
+        <w:pStyle w:val="TeamProjectText"/>
+        <w:spacing w:line="276" w:lineRule="auto"/>
+      </w:pPr>
+      <w:r>
+        <w:t>As an Admin</w:t>
+      </w:r>
+    </w:p>
+    <w:p>
+      <w:pPr>
+        <w:pStyle w:val="TeamProjectText"/>
+        <w:spacing w:line="276" w:lineRule="auto"/>
+      </w:pPr>
+      <w:r>
+        <w:t>I want to</w:t>
+      </w:r>
+      <w:r>
+        <w:t xml:space="preserve"> be able to</w:t>
+      </w:r>
+      <w:r>
+        <w:t xml:space="preserve"> </w:t>
+      </w:r>
+      <w:r>
+        <w:t>see a list of</w:t>
+      </w:r>
+      <w:r>
+        <w:t xml:space="preserve"> the notification logs</w:t>
+      </w:r>
+    </w:p>
+    <w:p>
+      <w:pPr>
+        <w:pStyle w:val="TeamProjectText"/>
+        <w:spacing w:line="276" w:lineRule="auto"/>
+      </w:pPr>
+      <w:r>
+        <w:t>So that I can track sent notifications for events</w:t>
+      </w:r>
+    </w:p>
+    <w:p>
+      <w:pPr>
+        <w:pStyle w:val="TeamProjectText"/>
+      </w:pPr>
+    </w:p>
+    <w:p>
+      <w:pPr>
+        <w:pStyle w:val="TeamProjectText"/>
+      </w:pPr>
+    </w:p>
+    <w:p>
+      <w:pPr>
+        <w:pStyle w:val="TeamProjectText"/>
+      </w:pPr>
+      <w:r>
+        <w:lastRenderedPageBreak/>
+        <w:t xml:space="preserve">In order to </w:t>
+      </w:r>
+      <w:r>
+        <w:t>draft</w:t>
+      </w:r>
+      <w:r>
+        <w:t xml:space="preserve"> the designs for the application and its different pages, wireframes were created using Adobe XD to </w:t>
+      </w:r>
+      <w:r>
+        <w:t>generate a prototype</w:t>
+      </w:r>
+      <w:r>
+        <w:t xml:space="preserve"> of the application. The login and sign up pages (Figures 1 and 2), feature user-friendly forms</w:t>
+      </w:r>
+      <w:r>
+        <w:t xml:space="preserve"> in a single column. </w:t>
+      </w:r>
+      <w:r>
+        <w:t xml:space="preserve">The main page (Figure 3) </w:t>
+      </w:r>
+      <w:r>
+        <w:t>displays</w:t>
+      </w:r>
+      <w:r>
+        <w:t xml:space="preserve"> a calendar with the current events and legends for each event type, as well as a navigation bar to access the profile page and sign out. Hovering over an event in the calendar displays a modal (Figure 4) with summarised information about the event. Additionally, there is a plus button which displays a modal that will allow a user to create a new event (Figure 5), as well as the option to click on an existing event to display another modal (Figure 6) which will allow the user to edit the event or delete it. There is also a profile page (Figure 7) with the details of the user, </w:t>
+      </w:r>
+      <w:r>
+        <w:t>as well as a list of the events that the user has created. Clicking on the edit button in these events will display a modal (Figure 8) which will allow the user to edit or delete the events.</w:t>
+      </w:r>
+      <w:r>
+        <w:t xml:space="preserve"> Lastly, admin users can access the admin page (Figure 9), which provides a list of all registered users and a list of all notifications sent.</w:t>
+      </w:r>
+    </w:p>
+    <w:p>
+      <w:pPr>
+        <w:pStyle w:val="TeamProjectText"/>
+      </w:pPr>
+    </w:p>
+    <w:p>
+      <w:pPr>
+        <w:pStyle w:val="TeamProjectText"/>
+      </w:pPr>
+    </w:p>
+    <w:p>
+      <w:pPr>
+        <w:pStyle w:val="TeamProjectText"/>
+        <w:keepNext/>
+      </w:pPr>
+      <w:r>
         <w:rPr>
           <w:b/>
           <w:bCs/>
-        </w:rPr>
-      </w:pPr>
-    </w:p>
-    <w:p>
-      <w:pPr>
-        <w:pStyle w:val="TeamProjectText"/>
+          <w:noProof/>
+        </w:rPr>
+        <w:drawing>
+          <wp:inline distT="0" distB="0" distL="0" distR="0" wp14:anchorId="4C846A11" wp14:editId="109198C2">
+            <wp:extent cx="6021591" cy="3387144"/>
+            <wp:effectExtent l="12700" t="12700" r="11430" b="16510"/>
+            <wp:docPr id="1" name="Picture 1"/>
+            <wp:cNvGraphicFramePr>
+              <a:graphicFrameLocks xmlns:a="http://schemas.openxmlformats.org/drawingml/2006/main" noChangeAspect="1"/>
+            </wp:cNvGraphicFramePr>
+            <a:graphic xmlns:a="http://schemas.openxmlformats.org/drawingml/2006/main">
+              <a:graphicData uri="http://schemas.openxmlformats.org/drawingml/2006/picture">
+                <pic:pic xmlns:pic="http://schemas.openxmlformats.org/drawingml/2006/picture">
+                  <pic:nvPicPr>
+                    <pic:cNvPr id="1" name="Log In Page.png"/>
+                    <pic:cNvPicPr/>
+                  </pic:nvPicPr>
+                  <pic:blipFill>
+                    <a:blip r:embed="rId8" cstate="print">
+                      <a:extLst>
+                        <a:ext uri="{28A0092B-C50C-407E-A947-70E740481C1C}">
+                          <a14:useLocalDpi xmlns:a14="http://schemas.microsoft.com/office/drawing/2010/main" val="0"/>
+                        </a:ext>
+                      </a:extLst>
+                    </a:blip>
+                    <a:stretch>
+                      <a:fillRect/>
+                    </a:stretch>
+                  </pic:blipFill>
+                  <pic:spPr>
+                    <a:xfrm>
+                      <a:off x="0" y="0"/>
+                      <a:ext cx="6108103" cy="3435807"/>
+                    </a:xfrm>
+                    <a:prstGeom prst="rect">
+                      <a:avLst/>
+                    </a:prstGeom>
+                    <a:ln>
+                      <a:solidFill>
+                        <a:schemeClr val="tx2">
+                          <a:lumMod val="25000"/>
+                          <a:lumOff val="75000"/>
+                        </a:schemeClr>
+                      </a:solidFill>
+                    </a:ln>
+                  </pic:spPr>
+                </pic:pic>
+              </a:graphicData>
+            </a:graphic>
+          </wp:inline>
+        </w:drawing>
+      </w:r>
+    </w:p>
+    <w:p>
+      <w:pPr>
+        <w:pStyle w:val="Caption"/>
+        <w:jc w:val="both"/>
+      </w:pPr>
+      <w:r>
+        <w:t xml:space="preserve">Figure </w:t>
+      </w:r>
+      <w:r>
+        <w:fldChar w:fldCharType="begin"/>
+      </w:r>
+      <w:r>
+        <w:instrText xml:space="preserve"> SEQ Figure \* ARABIC </w:instrText>
+      </w:r>
+      <w:r>
+        <w:fldChar w:fldCharType="separate"/>
+      </w:r>
+      <w:r>
+        <w:rPr>
+          <w:noProof/>
+        </w:rPr>
+        <w:t>1</w:t>
+      </w:r>
+      <w:r>
+        <w:fldChar w:fldCharType="end"/>
+      </w:r>
+      <w:r>
+        <w:t xml:space="preserve"> - Login page</w:t>
+      </w:r>
+    </w:p>
+    <w:p>
+      <w:pPr>
+        <w:keepNext/>
+      </w:pPr>
+      <w:r>
+        <w:rPr>
+          <w:noProof/>
+        </w:rPr>
+        <w:lastRenderedPageBreak/>
+        <w:drawing>
+          <wp:inline distT="0" distB="0" distL="0" distR="0" wp14:anchorId="09414B58" wp14:editId="5D6B577A">
+            <wp:extent cx="5936341" cy="3339192"/>
+            <wp:effectExtent l="12700" t="12700" r="7620" b="13970"/>
+            <wp:docPr id="2" name="Picture 2"/>
+            <wp:cNvGraphicFramePr>
+              <a:graphicFrameLocks xmlns:a="http://schemas.openxmlformats.org/drawingml/2006/main" noChangeAspect="1"/>
+            </wp:cNvGraphicFramePr>
+            <a:graphic xmlns:a="http://schemas.openxmlformats.org/drawingml/2006/main">
+              <a:graphicData uri="http://schemas.openxmlformats.org/drawingml/2006/picture">
+                <pic:pic xmlns:pic="http://schemas.openxmlformats.org/drawingml/2006/picture">
+                  <pic:nvPicPr>
+                    <pic:cNvPr id="2" name="Sign Up page.png"/>
+                    <pic:cNvPicPr/>
+                  </pic:nvPicPr>
+                  <pic:blipFill>
+                    <a:blip r:embed="rId9" cstate="print">
+                      <a:extLst>
+                        <a:ext uri="{28A0092B-C50C-407E-A947-70E740481C1C}">
+                          <a14:useLocalDpi xmlns:a14="http://schemas.microsoft.com/office/drawing/2010/main" val="0"/>
+                        </a:ext>
+                      </a:extLst>
+                    </a:blip>
+                    <a:stretch>
+                      <a:fillRect/>
+                    </a:stretch>
+                  </pic:blipFill>
+                  <pic:spPr>
+                    <a:xfrm>
+                      <a:off x="0" y="0"/>
+                      <a:ext cx="5953139" cy="3348641"/>
+                    </a:xfrm>
+                    <a:prstGeom prst="rect">
+                      <a:avLst/>
+                    </a:prstGeom>
+                    <a:ln>
+                      <a:solidFill>
+                        <a:schemeClr val="tx2">
+                          <a:lumMod val="25000"/>
+                          <a:lumOff val="75000"/>
+                        </a:schemeClr>
+                      </a:solidFill>
+                    </a:ln>
+                  </pic:spPr>
+                </pic:pic>
+              </a:graphicData>
+            </a:graphic>
+          </wp:inline>
+        </w:drawing>
+      </w:r>
+    </w:p>
+    <w:p>
+      <w:pPr>
+        <w:pStyle w:val="Caption"/>
+      </w:pPr>
+      <w:r>
+        <w:t xml:space="preserve">Figure </w:t>
+      </w:r>
+      <w:r>
+        <w:fldChar w:fldCharType="begin"/>
+      </w:r>
+      <w:r>
+        <w:instrText xml:space="preserve"> SEQ Figure \* ARABIC </w:instrText>
+      </w:r>
+      <w:r>
+        <w:fldChar w:fldCharType="separate"/>
+      </w:r>
+      <w:r>
+        <w:rPr>
+          <w:noProof/>
+        </w:rPr>
+        <w:t>2</w:t>
+      </w:r>
+      <w:r>
+        <w:fldChar w:fldCharType="end"/>
+      </w:r>
+      <w:r>
+        <w:t xml:space="preserve"> - Sign up page</w:t>
+      </w:r>
+    </w:p>
+    <w:p/>
+    <w:p>
+      <w:pPr>
+        <w:keepNext/>
+      </w:pPr>
+      <w:r>
+        <w:rPr>
+          <w:noProof/>
+        </w:rPr>
+        <w:drawing>
+          <wp:inline distT="0" distB="0" distL="0" distR="0" wp14:anchorId="1A84FE01" wp14:editId="10412395">
+            <wp:extent cx="5936343" cy="3339193"/>
+            <wp:effectExtent l="12700" t="12700" r="7620" b="13970"/>
+            <wp:docPr id="3" name="Picture 3"/>
+            <wp:cNvGraphicFramePr>
+              <a:graphicFrameLocks xmlns:a="http://schemas.openxmlformats.org/drawingml/2006/main" noChangeAspect="1"/>
+            </wp:cNvGraphicFramePr>
+            <a:graphic xmlns:a="http://schemas.openxmlformats.org/drawingml/2006/main">
+              <a:graphicData uri="http://schemas.openxmlformats.org/drawingml/2006/picture">
+                <pic:pic xmlns:pic="http://schemas.openxmlformats.org/drawingml/2006/picture">
+                  <pic:nvPicPr>
+                    <pic:cNvPr id="3" name="Main page.png"/>
+                    <pic:cNvPicPr/>
+                  </pic:nvPicPr>
+                  <pic:blipFill>
+                    <a:blip r:embed="rId10" cstate="print">
+                      <a:extLst>
+                        <a:ext uri="{28A0092B-C50C-407E-A947-70E740481C1C}">
+                          <a14:useLocalDpi xmlns:a14="http://schemas.microsoft.com/office/drawing/2010/main" val="0"/>
+                        </a:ext>
+                      </a:extLst>
+                    </a:blip>
+                    <a:stretch>
+                      <a:fillRect/>
+                    </a:stretch>
+                  </pic:blipFill>
+                  <pic:spPr>
+                    <a:xfrm>
+                      <a:off x="0" y="0"/>
+                      <a:ext cx="5953881" cy="3349058"/>
+                    </a:xfrm>
+                    <a:prstGeom prst="rect">
+                      <a:avLst/>
+                    </a:prstGeom>
+                    <a:ln>
+                      <a:solidFill>
+                        <a:schemeClr val="tx2">
+                          <a:lumMod val="25000"/>
+                          <a:lumOff val="75000"/>
+                        </a:schemeClr>
+                      </a:solidFill>
+                    </a:ln>
+                  </pic:spPr>
+                </pic:pic>
+              </a:graphicData>
+            </a:graphic>
+          </wp:inline>
+        </w:drawing>
+      </w:r>
+    </w:p>
+    <w:p>
+      <w:pPr>
+        <w:pStyle w:val="Caption"/>
+      </w:pPr>
+      <w:r>
+        <w:t xml:space="preserve">Figure </w:t>
+      </w:r>
+      <w:r>
+        <w:fldChar w:fldCharType="begin"/>
+      </w:r>
+      <w:r>
+        <w:instrText xml:space="preserve"> SEQ Figure \* ARABIC </w:instrText>
+      </w:r>
+      <w:r>
+        <w:fldChar w:fldCharType="separate"/>
+      </w:r>
+      <w:r>
+        <w:rPr>
+          <w:noProof/>
+        </w:rPr>
+        <w:t>3</w:t>
+      </w:r>
+      <w:r>
+        <w:fldChar w:fldCharType="end"/>
+      </w:r>
+      <w:r>
+        <w:t xml:space="preserve"> - Main page</w:t>
+      </w:r>
+    </w:p>
+    <w:p>
+      <w:pPr>
+        <w:pStyle w:val="TeamProjectText"/>
+        <w:keepNext/>
+      </w:pPr>
+      <w:r>
         <w:rPr>
           <w:b/>
           <w:bCs/>
-        </w:rPr>
-      </w:pPr>
+          <w:noProof/>
+        </w:rPr>
+        <w:lastRenderedPageBreak/>
+        <w:drawing>
+          <wp:inline distT="0" distB="0" distL="0" distR="0" wp14:anchorId="095C7968" wp14:editId="12947195">
+            <wp:extent cx="5984240" cy="3366135"/>
+            <wp:effectExtent l="12700" t="12700" r="10160" b="12065"/>
+            <wp:docPr id="4" name="Picture 4"/>
+            <wp:cNvGraphicFramePr>
+              <a:graphicFrameLocks xmlns:a="http://schemas.openxmlformats.org/drawingml/2006/main" noChangeAspect="1"/>
+            </wp:cNvGraphicFramePr>
+            <a:graphic xmlns:a="http://schemas.openxmlformats.org/drawingml/2006/main">
+              <a:graphicData uri="http://schemas.openxmlformats.org/drawingml/2006/picture">
+                <pic:pic xmlns:pic="http://schemas.openxmlformats.org/drawingml/2006/picture">
+                  <pic:nvPicPr>
+                    <pic:cNvPr id="4" name="Main page - Hover over event.png"/>
+                    <pic:cNvPicPr/>
+                  </pic:nvPicPr>
+                  <pic:blipFill>
+                    <a:blip r:embed="rId11" cstate="print">
+                      <a:extLst>
+                        <a:ext uri="{28A0092B-C50C-407E-A947-70E740481C1C}">
+                          <a14:useLocalDpi xmlns:a14="http://schemas.microsoft.com/office/drawing/2010/main" val="0"/>
+                        </a:ext>
+                      </a:extLst>
+                    </a:blip>
+                    <a:stretch>
+                      <a:fillRect/>
+                    </a:stretch>
+                  </pic:blipFill>
+                  <pic:spPr>
+                    <a:xfrm>
+                      <a:off x="0" y="0"/>
+                      <a:ext cx="5998811" cy="3374331"/>
+                    </a:xfrm>
+                    <a:prstGeom prst="rect">
+                      <a:avLst/>
+                    </a:prstGeom>
+                    <a:ln>
+                      <a:solidFill>
+                        <a:schemeClr val="tx2">
+                          <a:lumMod val="25000"/>
+                          <a:lumOff val="75000"/>
+                        </a:schemeClr>
+                      </a:solidFill>
+                    </a:ln>
+                  </pic:spPr>
+                </pic:pic>
+              </a:graphicData>
+            </a:graphic>
+          </wp:inline>
+        </w:drawing>
+      </w:r>
+    </w:p>
+    <w:p>
+      <w:pPr>
+        <w:pStyle w:val="Caption"/>
+        <w:jc w:val="both"/>
+      </w:pPr>
+      <w:r>
+        <w:t xml:space="preserve">Figure </w:t>
+      </w:r>
+      <w:r>
+        <w:fldChar w:fldCharType="begin"/>
+      </w:r>
+      <w:r>
+        <w:instrText xml:space="preserve"> SEQ Figure \* ARABIC </w:instrText>
+      </w:r>
+      <w:r>
+        <w:fldChar w:fldCharType="separate"/>
+      </w:r>
+      <w:r>
+        <w:rPr>
+          <w:noProof/>
+        </w:rPr>
+        <w:t>4</w:t>
+      </w:r>
+      <w:r>
+        <w:fldChar w:fldCharType="end"/>
+      </w:r>
+      <w:r>
+        <w:t xml:space="preserve"> - </w:t>
+      </w:r>
+      <w:r>
+        <w:t>H</w:t>
+      </w:r>
+      <w:r>
+        <w:t>over over event</w:t>
+      </w:r>
+    </w:p>
+    <w:p/>
+    <w:p>
+      <w:pPr>
+        <w:pStyle w:val="TeamProjectText"/>
+        <w:keepNext/>
+      </w:pPr>
+      <w:r>
+        <w:rPr>
+          <w:b/>
+          <w:bCs/>
+          <w:noProof/>
+        </w:rPr>
+        <w:drawing>
+          <wp:inline distT="0" distB="0" distL="0" distR="0" wp14:anchorId="7F99C4A5" wp14:editId="1C7328AA">
+            <wp:extent cx="5960535" cy="3352800"/>
+            <wp:effectExtent l="12700" t="12700" r="8890" b="12700"/>
+            <wp:docPr id="5" name="Picture 5"/>
+            <wp:cNvGraphicFramePr>
+              <a:graphicFrameLocks xmlns:a="http://schemas.openxmlformats.org/drawingml/2006/main" noChangeAspect="1"/>
+            </wp:cNvGraphicFramePr>
+            <a:graphic xmlns:a="http://schemas.openxmlformats.org/drawingml/2006/main">
+              <a:graphicData uri="http://schemas.openxmlformats.org/drawingml/2006/picture">
+                <pic:pic xmlns:pic="http://schemas.openxmlformats.org/drawingml/2006/picture">
+                  <pic:nvPicPr>
+                    <pic:cNvPr id="5" name="Main page - create event.png"/>
+                    <pic:cNvPicPr/>
+                  </pic:nvPicPr>
+                  <pic:blipFill>
+                    <a:blip r:embed="rId12" cstate="print">
+                      <a:extLst>
+                        <a:ext uri="{28A0092B-C50C-407E-A947-70E740481C1C}">
+                          <a14:useLocalDpi xmlns:a14="http://schemas.microsoft.com/office/drawing/2010/main" val="0"/>
+                        </a:ext>
+                      </a:extLst>
+                    </a:blip>
+                    <a:stretch>
+                      <a:fillRect/>
+                    </a:stretch>
+                  </pic:blipFill>
+                  <pic:spPr>
+                    <a:xfrm>
+                      <a:off x="0" y="0"/>
+                      <a:ext cx="5987811" cy="3368143"/>
+                    </a:xfrm>
+                    <a:prstGeom prst="rect">
+                      <a:avLst/>
+                    </a:prstGeom>
+                    <a:ln>
+                      <a:solidFill>
+                        <a:schemeClr val="tx2">
+                          <a:lumMod val="25000"/>
+                          <a:lumOff val="75000"/>
+                        </a:schemeClr>
+                      </a:solidFill>
+                    </a:ln>
+                  </pic:spPr>
+                </pic:pic>
+              </a:graphicData>
+            </a:graphic>
+          </wp:inline>
+        </w:drawing>
+      </w:r>
+    </w:p>
+    <w:p>
+      <w:pPr>
+        <w:pStyle w:val="Caption"/>
+        <w:jc w:val="both"/>
+      </w:pPr>
+      <w:r>
+        <w:t xml:space="preserve">Figure </w:t>
+      </w:r>
+      <w:r>
+        <w:fldChar w:fldCharType="begin"/>
+      </w:r>
+      <w:r>
+        <w:instrText xml:space="preserve"> SEQ Figure \* ARABIC </w:instrText>
+      </w:r>
+      <w:r>
+        <w:fldChar w:fldCharType="separate"/>
+      </w:r>
+      <w:r>
+        <w:rPr>
+          <w:noProof/>
+        </w:rPr>
+        <w:t>5</w:t>
+      </w:r>
+      <w:r>
+        <w:fldChar w:fldCharType="end"/>
+      </w:r>
+      <w:r>
+        <w:t xml:space="preserve"> - Add event</w:t>
+      </w:r>
+    </w:p>
+    <w:p>
+      <w:pPr>
+        <w:pStyle w:val="TeamProjectText"/>
+        <w:keepNext/>
+      </w:pPr>
+      <w:r>
+        <w:rPr>
+          <w:b/>
+          <w:bCs/>
+          <w:noProof/>
+        </w:rPr>
+        <w:lastRenderedPageBreak/>
+        <w:drawing>
+          <wp:inline distT="0" distB="0" distL="0" distR="0" wp14:anchorId="76382C35" wp14:editId="11EC7F77">
+            <wp:extent cx="5950853" cy="3347357"/>
+            <wp:effectExtent l="12700" t="12700" r="18415" b="18415"/>
+            <wp:docPr id="6" name="Picture 6"/>
+            <wp:cNvGraphicFramePr>
+              <a:graphicFrameLocks xmlns:a="http://schemas.openxmlformats.org/drawingml/2006/main" noChangeAspect="1"/>
+            </wp:cNvGraphicFramePr>
+            <a:graphic xmlns:a="http://schemas.openxmlformats.org/drawingml/2006/main">
+              <a:graphicData uri="http://schemas.openxmlformats.org/drawingml/2006/picture">
+                <pic:pic xmlns:pic="http://schemas.openxmlformats.org/drawingml/2006/picture">
+                  <pic:nvPicPr>
+                    <pic:cNvPr id="6" name="Main page - Click on event to view-delete or edit.png"/>
+                    <pic:cNvPicPr/>
+                  </pic:nvPicPr>
+                  <pic:blipFill>
+                    <a:blip r:embed="rId13" cstate="print">
+                      <a:extLst>
+                        <a:ext uri="{28A0092B-C50C-407E-A947-70E740481C1C}">
+                          <a14:useLocalDpi xmlns:a14="http://schemas.microsoft.com/office/drawing/2010/main" val="0"/>
+                        </a:ext>
+                      </a:extLst>
+                    </a:blip>
+                    <a:stretch>
+                      <a:fillRect/>
+                    </a:stretch>
+                  </pic:blipFill>
+                  <pic:spPr>
+                    <a:xfrm>
+                      <a:off x="0" y="0"/>
+                      <a:ext cx="6021977" cy="3387364"/>
+                    </a:xfrm>
+                    <a:prstGeom prst="rect">
+                      <a:avLst/>
+                    </a:prstGeom>
+                    <a:ln>
+                      <a:solidFill>
+                        <a:schemeClr val="tx2">
+                          <a:lumMod val="25000"/>
+                          <a:lumOff val="75000"/>
+                        </a:schemeClr>
+                      </a:solidFill>
+                    </a:ln>
+                  </pic:spPr>
+                </pic:pic>
+              </a:graphicData>
+            </a:graphic>
+          </wp:inline>
+        </w:drawing>
+      </w:r>
+    </w:p>
+    <w:p>
+      <w:pPr>
+        <w:pStyle w:val="Caption"/>
+        <w:jc w:val="both"/>
+      </w:pPr>
+      <w:r>
+        <w:t xml:space="preserve">Figure </w:t>
+      </w:r>
+      <w:r>
+        <w:fldChar w:fldCharType="begin"/>
+      </w:r>
+      <w:r>
+        <w:instrText xml:space="preserve"> SEQ Figure \* ARABIC </w:instrText>
+      </w:r>
+      <w:r>
+        <w:fldChar w:fldCharType="separate"/>
+      </w:r>
+      <w:r>
+        <w:rPr>
+          <w:noProof/>
+        </w:rPr>
+        <w:t>6</w:t>
+      </w:r>
+      <w:r>
+        <w:fldChar w:fldCharType="end"/>
+      </w:r>
+      <w:r>
+        <w:t xml:space="preserve"> - Edit or delete event</w:t>
+      </w:r>
+    </w:p>
+    <w:p/>
+    <w:p>
+      <w:pPr>
+        <w:pStyle w:val="TeamProjectText"/>
+        <w:keepNext/>
+      </w:pPr>
+      <w:r>
+        <w:rPr>
+          <w:b/>
+          <w:bCs/>
+          <w:noProof/>
+        </w:rPr>
+        <w:drawing>
+          <wp:inline distT="0" distB="0" distL="0" distR="0" wp14:anchorId="02829E39" wp14:editId="6C4BC9D0">
+            <wp:extent cx="5935435" cy="3338682"/>
+            <wp:effectExtent l="12700" t="12700" r="8255" b="14605"/>
+            <wp:docPr id="7" name="Picture 7"/>
+            <wp:cNvGraphicFramePr>
+              <a:graphicFrameLocks xmlns:a="http://schemas.openxmlformats.org/drawingml/2006/main" noChangeAspect="1"/>
+            </wp:cNvGraphicFramePr>
+            <a:graphic xmlns:a="http://schemas.openxmlformats.org/drawingml/2006/main">
+              <a:graphicData uri="http://schemas.openxmlformats.org/drawingml/2006/picture">
+                <pic:pic xmlns:pic="http://schemas.openxmlformats.org/drawingml/2006/picture">
+                  <pic:nvPicPr>
+                    <pic:cNvPr id="7" name="Profile page.png"/>
+                    <pic:cNvPicPr/>
+                  </pic:nvPicPr>
+                  <pic:blipFill>
+                    <a:blip r:embed="rId14" cstate="print">
+                      <a:extLst>
+                        <a:ext uri="{28A0092B-C50C-407E-A947-70E740481C1C}">
+                          <a14:useLocalDpi xmlns:a14="http://schemas.microsoft.com/office/drawing/2010/main" val="0"/>
+                        </a:ext>
+                      </a:extLst>
+                    </a:blip>
+                    <a:stretch>
+                      <a:fillRect/>
+                    </a:stretch>
+                  </pic:blipFill>
+                  <pic:spPr>
+                    <a:xfrm>
+                      <a:off x="0" y="0"/>
+                      <a:ext cx="5977434" cy="3362306"/>
+                    </a:xfrm>
+                    <a:prstGeom prst="rect">
+                      <a:avLst/>
+                    </a:prstGeom>
+                    <a:ln>
+                      <a:solidFill>
+                        <a:schemeClr val="tx2">
+                          <a:lumMod val="25000"/>
+                          <a:lumOff val="75000"/>
+                        </a:schemeClr>
+                      </a:solidFill>
+                    </a:ln>
+                  </pic:spPr>
+                </pic:pic>
+              </a:graphicData>
+            </a:graphic>
+          </wp:inline>
+        </w:drawing>
+      </w:r>
+    </w:p>
+    <w:p>
+      <w:pPr>
+        <w:pStyle w:val="Caption"/>
+        <w:jc w:val="both"/>
+      </w:pPr>
+      <w:r>
+        <w:t xml:space="preserve">Figure </w:t>
+      </w:r>
+      <w:r>
+        <w:fldChar w:fldCharType="begin"/>
+      </w:r>
+      <w:r>
+        <w:instrText xml:space="preserve"> SEQ Figure \* ARABIC </w:instrText>
+      </w:r>
+      <w:r>
+        <w:fldChar w:fldCharType="separate"/>
+      </w:r>
+      <w:r>
+        <w:rPr>
+          <w:noProof/>
+        </w:rPr>
+        <w:t>7</w:t>
+      </w:r>
+      <w:r>
+        <w:fldChar w:fldCharType="end"/>
+      </w:r>
+      <w:r>
+        <w:t xml:space="preserve"> - Profile page</w:t>
+      </w:r>
+    </w:p>
+    <w:p>
+      <w:pPr>
+        <w:pStyle w:val="TeamProjectText"/>
+        <w:keepNext/>
+      </w:pPr>
+      <w:r>
+        <w:rPr>
+          <w:b/>
+          <w:bCs/>
+          <w:noProof/>
+        </w:rPr>
+        <w:lastRenderedPageBreak/>
+        <w:drawing>
+          <wp:inline distT="0" distB="0" distL="0" distR="0" wp14:anchorId="752FA4F2" wp14:editId="4084F8B6">
+            <wp:extent cx="6113171" cy="3438659"/>
+            <wp:effectExtent l="12700" t="12700" r="8255" b="15875"/>
+            <wp:docPr id="8" name="Picture 8"/>
+            <wp:cNvGraphicFramePr>
+              <a:graphicFrameLocks xmlns:a="http://schemas.openxmlformats.org/drawingml/2006/main" noChangeAspect="1"/>
+            </wp:cNvGraphicFramePr>
+            <a:graphic xmlns:a="http://schemas.openxmlformats.org/drawingml/2006/main">
+              <a:graphicData uri="http://schemas.openxmlformats.org/drawingml/2006/picture">
+                <pic:pic xmlns:pic="http://schemas.openxmlformats.org/drawingml/2006/picture">
+                  <pic:nvPicPr>
+                    <pic:cNvPr id="8" name="Profile page - Edit event.png"/>
+                    <pic:cNvPicPr/>
+                  </pic:nvPicPr>
+                  <pic:blipFill>
+                    <a:blip r:embed="rId15" cstate="print">
+                      <a:extLst>
+                        <a:ext uri="{28A0092B-C50C-407E-A947-70E740481C1C}">
+                          <a14:useLocalDpi xmlns:a14="http://schemas.microsoft.com/office/drawing/2010/main" val="0"/>
+                        </a:ext>
+                      </a:extLst>
+                    </a:blip>
+                    <a:stretch>
+                      <a:fillRect/>
+                    </a:stretch>
+                  </pic:blipFill>
+                  <pic:spPr>
+                    <a:xfrm>
+                      <a:off x="0" y="0"/>
+                      <a:ext cx="6133863" cy="3450298"/>
+                    </a:xfrm>
+                    <a:prstGeom prst="rect">
+                      <a:avLst/>
+                    </a:prstGeom>
+                    <a:ln>
+                      <a:solidFill>
+                        <a:schemeClr val="tx2">
+                          <a:lumMod val="25000"/>
+                          <a:lumOff val="75000"/>
+                        </a:schemeClr>
+                      </a:solidFill>
+                    </a:ln>
+                  </pic:spPr>
+                </pic:pic>
+              </a:graphicData>
+            </a:graphic>
+          </wp:inline>
+        </w:drawing>
+      </w:r>
+    </w:p>
+    <w:p>
+      <w:pPr>
+        <w:pStyle w:val="Caption"/>
+        <w:jc w:val="both"/>
+      </w:pPr>
+      <w:r>
+        <w:t xml:space="preserve">Figure </w:t>
+      </w:r>
+      <w:r>
+        <w:fldChar w:fldCharType="begin"/>
+      </w:r>
+      <w:r>
+        <w:instrText xml:space="preserve"> SEQ Figure \* ARABIC </w:instrText>
+      </w:r>
+      <w:r>
+        <w:fldChar w:fldCharType="separate"/>
+      </w:r>
+      <w:r>
+        <w:rPr>
+          <w:noProof/>
+        </w:rPr>
+        <w:t>8</w:t>
+      </w:r>
+      <w:r>
+        <w:fldChar w:fldCharType="end"/>
+      </w:r>
+      <w:r>
+        <w:t xml:space="preserve"> - Edit or delete event in profile</w:t>
+      </w:r>
+    </w:p>
+    <w:p/>
+    <w:p>
+      <w:pPr>
+        <w:pStyle w:val="TeamProjectText"/>
+        <w:keepNext/>
+      </w:pPr>
+      <w:r>
+        <w:rPr>
+          <w:b/>
+          <w:bCs/>
+          <w:noProof/>
+        </w:rPr>
+        <w:drawing>
+          <wp:inline distT="0" distB="0" distL="0" distR="0" wp14:anchorId="6BE76988" wp14:editId="3915468B">
+            <wp:extent cx="6123093" cy="3444240"/>
+            <wp:effectExtent l="12700" t="12700" r="11430" b="10160"/>
+            <wp:docPr id="9" name="Picture 9"/>
+            <wp:cNvGraphicFramePr>
+              <a:graphicFrameLocks xmlns:a="http://schemas.openxmlformats.org/drawingml/2006/main" noChangeAspect="1"/>
+            </wp:cNvGraphicFramePr>
+            <a:graphic xmlns:a="http://schemas.openxmlformats.org/drawingml/2006/main">
+              <a:graphicData uri="http://schemas.openxmlformats.org/drawingml/2006/picture">
+                <pic:pic xmlns:pic="http://schemas.openxmlformats.org/drawingml/2006/picture">
+                  <pic:nvPicPr>
+                    <pic:cNvPr id="9" name="Admin page.png"/>
+                    <pic:cNvPicPr/>
+                  </pic:nvPicPr>
+                  <pic:blipFill>
+                    <a:blip r:embed="rId16" cstate="print">
+                      <a:extLst>
+                        <a:ext uri="{28A0092B-C50C-407E-A947-70E740481C1C}">
+                          <a14:useLocalDpi xmlns:a14="http://schemas.microsoft.com/office/drawing/2010/main" val="0"/>
+                        </a:ext>
+                      </a:extLst>
+                    </a:blip>
+                    <a:stretch>
+                      <a:fillRect/>
+                    </a:stretch>
+                  </pic:blipFill>
+                  <pic:spPr>
+                    <a:xfrm>
+                      <a:off x="0" y="0"/>
+                      <a:ext cx="6128866" cy="3447488"/>
+                    </a:xfrm>
+                    <a:prstGeom prst="rect">
+                      <a:avLst/>
+                    </a:prstGeom>
+                    <a:ln>
+                      <a:solidFill>
+                        <a:schemeClr val="tx2">
+                          <a:lumMod val="25000"/>
+                          <a:lumOff val="75000"/>
+                        </a:schemeClr>
+                      </a:solidFill>
+                    </a:ln>
+                  </pic:spPr>
+                </pic:pic>
+              </a:graphicData>
+            </a:graphic>
+          </wp:inline>
+        </w:drawing>
+      </w:r>
+    </w:p>
+    <w:p>
+      <w:pPr>
+        <w:pStyle w:val="Caption"/>
+        <w:jc w:val="both"/>
+        <w:rPr>
+          <w:b/>
+          <w:bCs/>
+        </w:rPr>
+      </w:pPr>
+      <w:r>
+        <w:t xml:space="preserve">Figure </w:t>
+      </w:r>
+      <w:r>
+        <w:fldChar w:fldCharType="begin"/>
+      </w:r>
+      <w:r>
+        <w:instrText xml:space="preserve"> SEQ Figure \* ARABIC </w:instrText>
+      </w:r>
+      <w:r>
+        <w:fldChar w:fldCharType="separate"/>
+      </w:r>
+      <w:r>
+        <w:rPr>
+          <w:noProof/>
+        </w:rPr>
+        <w:t>9</w:t>
+      </w:r>
+      <w:r>
+        <w:fldChar w:fldCharType="end"/>
+      </w:r>
+      <w:r>
+        <w:t xml:space="preserve"> - Admin page</w:t>
+      </w:r>
     </w:p>
     <w:p>
       <w:pPr>
@@ -232,6 +1697,7 @@
           <w:sz w:val="32"/>
           <w:szCs w:val="32"/>
         </w:rPr>
+        <w:lastRenderedPageBreak/>
         <w:t>Background</w:t>
       </w:r>
     </w:p>
@@ -305,11 +1771,13 @@
         <w:t>the aim is</w:t>
       </w:r>
       <w:r>
-        <w:t xml:space="preserve"> to solve these problems by developing a data-driven solution in which teachers and students can keep all this information </w:t>
-      </w:r>
-      <w:r>
-        <w:lastRenderedPageBreak/>
-        <w:t>in a single place.</w:t>
+        <w:t xml:space="preserve"> to solve these problems by developing a data-driven solution in which </w:t>
+      </w:r>
+      <w:r>
+        <w:t>users</w:t>
+      </w:r>
+      <w:r>
+        <w:t xml:space="preserve"> can keep all this information in a single place.</w:t>
       </w:r>
       <w:r>
         <w:t xml:space="preserve"> In the first place, the web application would enable its users to keep track of all the information related to the different modules of the degree in a </w:t>
@@ -430,7 +1898,17 @@
           <w:bCs w:val="0"/>
           <w:color w:val="2A2A2A" w:themeColor="text2"/>
         </w:rPr>
-        <w:t xml:space="preserve">It also has the added benefit of allowing the users to interact with the information in the website in an easy way, which is something that is expected in websites nowadays, as explained by Offutt (2002) we now refer to the visitors of a website as </w:t>
+        <w:t xml:space="preserve">It also has the added benefit of allowing the users to interact with the information in the website in an easy way, which is something that is expected in websites nowadays, as explained by Offutt </w:t>
+      </w:r>
+      <w:r>
+        <w:rPr>
+          <w:rFonts w:ascii="Helvetica Neue" w:hAnsi="Helvetica Neue"/>
+          <w:b w:val="0"/>
+          <w:bCs w:val="0"/>
+          <w:color w:val="2A2A2A" w:themeColor="text2"/>
+        </w:rPr>
+        <w:lastRenderedPageBreak/>
+        <w:t xml:space="preserve">(2002) we now refer to the visitors of a website as </w:t>
       </w:r>
       <w:r>
         <w:rPr>
@@ -597,117 +2075,84 @@
     </w:p>
     <w:p>
       <w:pPr>
-        <w:spacing w:after="0" w:line="360" w:lineRule="auto"/>
+        <w:spacing w:line="360" w:lineRule="auto"/>
         <w:jc w:val="both"/>
         <w:rPr>
           <w:rFonts w:ascii="Helvetica Neue" w:hAnsi="Helvetica Neue" w:cs="Calibri"/>
-          <w:sz w:val="24"/>
-          <w:szCs w:val="24"/>
-        </w:rPr>
-      </w:pPr>
-    </w:p>
-    <w:p>
-      <w:pPr>
-        <w:spacing w:after="0" w:line="360" w:lineRule="auto"/>
+        </w:rPr>
+      </w:pPr>
+    </w:p>
+    <w:p>
+      <w:pPr>
+        <w:spacing w:line="360" w:lineRule="auto"/>
         <w:jc w:val="both"/>
         <w:rPr>
           <w:rFonts w:ascii="Helvetica Neue" w:hAnsi="Helvetica Neue" w:cs="Calibri"/>
-          <w:sz w:val="24"/>
-          <w:szCs w:val="24"/>
-        </w:rPr>
-      </w:pPr>
-      <w:r>
-        <w:rPr>
-          <w:rFonts w:ascii="Helvetica Neue" w:hAnsi="Helvetica Neue" w:cs="Calibri"/>
-          <w:sz w:val="24"/>
-          <w:szCs w:val="24"/>
-        </w:rPr>
-        <w:t xml:space="preserve">As the primary objective of our web application is to facilitate timetable management between students and teachers at Bucks university, we recognize that we will be dealing with large </w:t>
-      </w:r>
-      <w:r>
-        <w:rPr>
-          <w:rFonts w:ascii="Helvetica Neue" w:hAnsi="Helvetica Neue" w:cs="Calibri"/>
-          <w:sz w:val="24"/>
-          <w:szCs w:val="24"/>
-        </w:rPr>
-        <w:lastRenderedPageBreak/>
-        <w:t>amounts of data that need to be well managed</w:t>
-      </w:r>
-      <w:r>
-        <w:rPr>
-          <w:rFonts w:ascii="Helvetica Neue" w:hAnsi="Helvetica Neue" w:cs="Calibri"/>
-          <w:sz w:val="24"/>
-          <w:szCs w:val="24"/>
+        </w:rPr>
+      </w:pPr>
+      <w:r>
+        <w:rPr>
+          <w:rFonts w:ascii="Helvetica Neue" w:hAnsi="Helvetica Neue" w:cs="Calibri"/>
+        </w:rPr>
+        <w:t>As the primary objective of our web application is to facilitate timetable management between students and teachers at Bucks university, we recognize that we will be dealing with large amounts of data that need to be well managed</w:t>
+      </w:r>
+      <w:r>
+        <w:rPr>
+          <w:rFonts w:ascii="Helvetica Neue" w:hAnsi="Helvetica Neue" w:cs="Calibri"/>
         </w:rPr>
         <w:t xml:space="preserve"> and</w:t>
       </w:r>
       <w:r>
         <w:rPr>
           <w:rFonts w:ascii="Helvetica Neue" w:hAnsi="Helvetica Neue" w:cs="Calibri"/>
-          <w:sz w:val="24"/>
-          <w:szCs w:val="24"/>
-        </w:rPr>
-        <w:t xml:space="preserve"> stored, easily accessible and highly maintainable. </w:t>
-      </w:r>
-    </w:p>
-    <w:p>
-      <w:pPr>
-        <w:spacing w:after="0" w:line="360" w:lineRule="auto"/>
+        </w:rPr>
+        <w:t xml:space="preserve"> stored, easily accessible and highly maintainable.</w:t>
+      </w:r>
+    </w:p>
+    <w:p>
+      <w:pPr>
+        <w:spacing w:line="360" w:lineRule="auto"/>
         <w:jc w:val="both"/>
         <w:rPr>
           <w:rFonts w:ascii="Helvetica Neue" w:hAnsi="Helvetica Neue" w:cs="Calibri"/>
-          <w:sz w:val="24"/>
-          <w:szCs w:val="24"/>
-        </w:rPr>
-      </w:pPr>
-    </w:p>
-    <w:p>
-      <w:pPr>
-        <w:spacing w:after="0" w:line="360" w:lineRule="auto"/>
+        </w:rPr>
+      </w:pPr>
+    </w:p>
+    <w:p>
+      <w:pPr>
+        <w:spacing w:line="360" w:lineRule="auto"/>
         <w:jc w:val="both"/>
         <w:rPr>
           <w:rFonts w:ascii="Helvetica Neue" w:hAnsi="Helvetica Neue" w:cs="Calibri"/>
-          <w:sz w:val="24"/>
-          <w:szCs w:val="24"/>
-        </w:rPr>
-      </w:pPr>
-      <w:r>
-        <w:rPr>
-          <w:rFonts w:ascii="Helvetica Neue" w:hAnsi="Helvetica Neue" w:cs="Calibri"/>
-          <w:sz w:val="24"/>
-          <w:szCs w:val="24"/>
+        </w:rPr>
+      </w:pPr>
+      <w:r>
+        <w:rPr>
+          <w:rFonts w:ascii="Helvetica Neue" w:hAnsi="Helvetica Neue" w:cs="Calibri"/>
         </w:rPr>
         <w:t>For that reason, we made sure to follow a process of data modelling where we identify and determine real-life information and put them coherently into a well-formed data structure. This process is essential to determine and analyze the kind of information we need in our app</w:t>
       </w:r>
       <w:r>
         <w:rPr>
           <w:rFonts w:ascii="Helvetica Neue" w:hAnsi="Helvetica Neue" w:cs="Calibri"/>
-          <w:sz w:val="24"/>
-          <w:szCs w:val="24"/>
         </w:rPr>
         <w:t xml:space="preserve">lication </w:t>
       </w:r>
       <w:r>
         <w:rPr>
           <w:rFonts w:ascii="Helvetica Neue" w:hAnsi="Helvetica Neue" w:cs="Calibri"/>
-          <w:sz w:val="24"/>
-          <w:szCs w:val="24"/>
         </w:rPr>
         <w:t>which means we can get a clearer understanding of the exact data that we need early-on</w:t>
       </w:r>
       <w:r>
         <w:rPr>
           <w:rFonts w:ascii="Helvetica Neue" w:hAnsi="Helvetica Neue" w:cs="Calibri"/>
-          <w:sz w:val="24"/>
-          <w:szCs w:val="24"/>
         </w:rPr>
         <w:t xml:space="preserve"> </w:t>
       </w:r>
       <w:r>
         <w:rPr>
           <w:rFonts w:ascii="Helvetica Neue" w:hAnsi="Helvetica Neue" w:cs="Calibri"/>
-          <w:sz w:val="24"/>
-          <w:szCs w:val="24"/>
         </w:rPr>
         <w:t>(</w:t>
       </w:r>
@@ -716,8 +2161,6 @@
         <w:rPr>
           <w:rFonts w:ascii="Helvetica Neue" w:hAnsi="Helvetica Neue"/>
           <w:bCs/>
-          <w:sz w:val="24"/>
-          <w:szCs w:val="24"/>
         </w:rPr>
         <w:t>Domanski</w:t>
       </w:r>
@@ -726,8 +2169,6 @@
         <w:rPr>
           <w:rFonts w:ascii="Helvetica Neue" w:hAnsi="Helvetica Neue"/>
           <w:bCs/>
-          <w:sz w:val="24"/>
-          <w:szCs w:val="24"/>
         </w:rPr>
         <w:t xml:space="preserve"> and Irvine</w:t>
       </w:r>
@@ -735,16 +2176,12 @@
         <w:rPr>
           <w:rFonts w:ascii="Helvetica Neue" w:hAnsi="Helvetica Neue"/>
           <w:bCs/>
-          <w:sz w:val="24"/>
-          <w:szCs w:val="24"/>
         </w:rPr>
         <w:t xml:space="preserve">, </w:t>
       </w:r>
       <w:r>
         <w:rPr>
           <w:rFonts w:ascii="Helvetica Neue" w:hAnsi="Helvetica Neue"/>
-          <w:sz w:val="24"/>
-          <w:szCs w:val="24"/>
         </w:rPr>
         <w:t>200</w:t>
       </w:r>
@@ -752,8 +2189,6 @@
         <w:rPr>
           <w:rFonts w:ascii="Helvetica Neue" w:hAnsi="Helvetica Neue"/>
           <w:bCs/>
-          <w:sz w:val="24"/>
-          <w:szCs w:val="24"/>
         </w:rPr>
         <w:t>0, p.</w:t>
       </w:r>
@@ -761,8 +2196,6 @@
         <w:rPr>
           <w:rFonts w:ascii="Helvetica Neue" w:hAnsi="Helvetica Neue"/>
           <w:bCs/>
-          <w:sz w:val="24"/>
-          <w:szCs w:val="24"/>
         </w:rPr>
         <w:t xml:space="preserve"> </w:t>
       </w:r>
@@ -770,62 +2203,60 @@
         <w:rPr>
           <w:rFonts w:ascii="Helvetica Neue" w:hAnsi="Helvetica Neue"/>
           <w:bCs/>
-          <w:sz w:val="24"/>
-          <w:szCs w:val="24"/>
         </w:rPr>
         <w:t>28</w:t>
       </w:r>
       <w:r>
         <w:rPr>
           <w:rFonts w:ascii="Helvetica Neue" w:hAnsi="Helvetica Neue" w:cs="Calibri"/>
-          <w:sz w:val="24"/>
-          <w:szCs w:val="24"/>
         </w:rPr>
         <w:t>)</w:t>
       </w:r>
       <w:r>
         <w:rPr>
           <w:rFonts w:ascii="Helvetica Neue" w:hAnsi="Helvetica Neue" w:cs="Calibri"/>
-          <w:sz w:val="24"/>
-          <w:szCs w:val="24"/>
         </w:rPr>
         <w:t>.</w:t>
       </w:r>
     </w:p>
     <w:p>
       <w:pPr>
-        <w:spacing w:after="0" w:line="360" w:lineRule="auto"/>
+        <w:spacing w:line="360" w:lineRule="auto"/>
         <w:jc w:val="both"/>
         <w:rPr>
           <w:rFonts w:ascii="Helvetica Neue" w:hAnsi="Helvetica Neue" w:cs="Calibri"/>
-          <w:sz w:val="24"/>
-          <w:szCs w:val="24"/>
-        </w:rPr>
-      </w:pPr>
-    </w:p>
-    <w:p>
-      <w:pPr>
-        <w:spacing w:after="0" w:line="360" w:lineRule="auto"/>
+        </w:rPr>
+      </w:pPr>
+    </w:p>
+    <w:p>
+      <w:pPr>
+        <w:spacing w:line="360" w:lineRule="auto"/>
         <w:jc w:val="both"/>
         <w:rPr>
           <w:rFonts w:ascii="Helvetica Neue" w:hAnsi="Helvetica Neue" w:cs="Calibri"/>
-          <w:sz w:val="24"/>
-          <w:szCs w:val="24"/>
-        </w:rPr>
-      </w:pPr>
-      <w:r>
-        <w:rPr>
-          <w:rFonts w:ascii="Helvetica Neue" w:hAnsi="Helvetica Neue" w:cs="Calibri"/>
-          <w:sz w:val="24"/>
-          <w:szCs w:val="24"/>
-        </w:rPr>
-        <w:t xml:space="preserve">The first step in our data modelling process was to build an Entity relationship Diagram which is an abstract representation of the data that will be used in our program. The ERD format has three main elements; entities, relationships and attributes </w:t>
-      </w:r>
-      <w:r>
-        <w:rPr>
-          <w:rFonts w:ascii="Helvetica Neue" w:hAnsi="Helvetica Neue" w:cs="Calibri"/>
-          <w:sz w:val="24"/>
-          <w:szCs w:val="24"/>
+        </w:rPr>
+      </w:pPr>
+      <w:r>
+        <w:rPr>
+          <w:rFonts w:ascii="Helvetica Neue" w:hAnsi="Helvetica Neue" w:cs="Calibri"/>
+        </w:rPr>
+        <w:t xml:space="preserve">The first step in our data modelling process was to build an Entity </w:t>
+      </w:r>
+      <w:r>
+        <w:rPr>
+          <w:rFonts w:ascii="Helvetica Neue" w:hAnsi="Helvetica Neue" w:cs="Calibri"/>
+        </w:rPr>
+        <w:t>R</w:t>
+      </w:r>
+      <w:r>
+        <w:rPr>
+          <w:rFonts w:ascii="Helvetica Neue" w:hAnsi="Helvetica Neue" w:cs="Calibri"/>
+        </w:rPr>
+        <w:t xml:space="preserve">elationship Diagram which is an abstract representation of the data that will be used in our program. The ERD format has three main elements; entities, relationships and attributes </w:t>
+      </w:r>
+      <w:r>
+        <w:rPr>
+          <w:rFonts w:ascii="Helvetica Neue" w:hAnsi="Helvetica Neue" w:cs="Calibri"/>
         </w:rPr>
         <w:t>(</w:t>
       </w:r>
@@ -833,249 +2264,265 @@
         <w:rPr>
           <w:rFonts w:ascii="Helvetica Neue" w:hAnsi="Helvetica Neue"/>
           <w:bCs/>
-          <w:sz w:val="24"/>
-          <w:szCs w:val="24"/>
         </w:rPr>
         <w:t>Liu, 2011, p. 276</w:t>
       </w:r>
       <w:r>
         <w:rPr>
           <w:rFonts w:ascii="Helvetica Neue" w:hAnsi="Helvetica Neue" w:cs="Calibri"/>
-          <w:sz w:val="24"/>
-          <w:szCs w:val="24"/>
         </w:rPr>
         <w:t>)</w:t>
       </w:r>
       <w:r>
         <w:rPr>
           <w:rFonts w:ascii="Helvetica Neue" w:hAnsi="Helvetica Neue" w:cs="Calibri"/>
-          <w:sz w:val="24"/>
-          <w:szCs w:val="24"/>
         </w:rPr>
         <w:t>.</w:t>
       </w:r>
     </w:p>
     <w:p>
       <w:pPr>
-        <w:spacing w:after="0" w:line="360" w:lineRule="auto"/>
+        <w:spacing w:line="360" w:lineRule="auto"/>
         <w:jc w:val="both"/>
         <w:rPr>
           <w:rFonts w:ascii="Helvetica Neue" w:hAnsi="Helvetica Neue" w:cs="Calibri"/>
-          <w:sz w:val="24"/>
-          <w:szCs w:val="24"/>
-        </w:rPr>
-      </w:pPr>
-    </w:p>
-    <w:p>
-      <w:pPr>
-        <w:spacing w:after="0" w:line="360" w:lineRule="auto"/>
+        </w:rPr>
+      </w:pPr>
+    </w:p>
+    <w:p>
+      <w:pPr>
+        <w:spacing w:line="360" w:lineRule="auto"/>
         <w:jc w:val="both"/>
         <w:rPr>
           <w:rFonts w:ascii="Helvetica Neue" w:hAnsi="Helvetica Neue" w:cs="Calibri"/>
-          <w:sz w:val="24"/>
-          <w:szCs w:val="24"/>
-        </w:rPr>
-      </w:pPr>
-      <w:r>
-        <w:rPr>
-          <w:rFonts w:ascii="Helvetica Neue" w:hAnsi="Helvetica Neue" w:cs="Calibri"/>
-          <w:sz w:val="24"/>
-          <w:szCs w:val="24"/>
-        </w:rPr>
-        <w:t xml:space="preserve">In our program, we defined two main entities which are the `User` and the `Event` as the </w:t>
-      </w:r>
-      <w:r>
-        <w:rPr>
-          <w:rFonts w:ascii="Helvetica Neue" w:hAnsi="Helvetica Neue" w:cs="Calibri"/>
-          <w:sz w:val="24"/>
-          <w:szCs w:val="24"/>
+        </w:rPr>
+      </w:pPr>
+      <w:r>
+        <w:rPr>
+          <w:rFonts w:ascii="Helvetica Neue" w:hAnsi="Helvetica Neue" w:cs="Calibri"/>
+        </w:rPr>
+        <w:t xml:space="preserve">In our program, we defined two main entities which are the </w:t>
+      </w:r>
+      <w:r>
+        <w:rPr>
+          <w:rFonts w:ascii="Helvetica Neue" w:hAnsi="Helvetica Neue" w:cs="Calibri"/>
+        </w:rPr>
+        <w:t>‘</w:t>
+      </w:r>
+      <w:r>
+        <w:rPr>
+          <w:rFonts w:ascii="Helvetica Neue" w:hAnsi="Helvetica Neue" w:cs="Calibri"/>
+        </w:rPr>
+        <w:t>User</w:t>
+      </w:r>
+      <w:r>
+        <w:rPr>
+          <w:rFonts w:ascii="Helvetica Neue" w:hAnsi="Helvetica Neue" w:cs="Calibri"/>
+        </w:rPr>
+        <w:t>’</w:t>
+      </w:r>
+      <w:r>
+        <w:rPr>
+          <w:rFonts w:ascii="Helvetica Neue" w:hAnsi="Helvetica Neue" w:cs="Calibri"/>
+        </w:rPr>
+        <w:t xml:space="preserve"> and the </w:t>
+      </w:r>
+      <w:r>
+        <w:rPr>
+          <w:rFonts w:ascii="Helvetica Neue" w:hAnsi="Helvetica Neue" w:cs="Calibri"/>
+        </w:rPr>
+        <w:t>‘</w:t>
+      </w:r>
+      <w:r>
+        <w:rPr>
+          <w:rFonts w:ascii="Helvetica Neue" w:hAnsi="Helvetica Neue" w:cs="Calibri"/>
+        </w:rPr>
+        <w:t>Event</w:t>
+      </w:r>
+      <w:r>
+        <w:rPr>
+          <w:rFonts w:ascii="Helvetica Neue" w:hAnsi="Helvetica Neue" w:cs="Calibri"/>
+        </w:rPr>
+        <w:t>’,</w:t>
+      </w:r>
+      <w:r>
+        <w:rPr>
+          <w:rFonts w:ascii="Helvetica Neue" w:hAnsi="Helvetica Neue" w:cs="Calibri"/>
+        </w:rPr>
+        <w:t xml:space="preserve"> as the </w:t>
+      </w:r>
+      <w:r>
+        <w:rPr>
+          <w:rFonts w:ascii="Helvetica Neue" w:hAnsi="Helvetica Neue" w:cs="Calibri"/>
         </w:rPr>
         <w:t xml:space="preserve">application </w:t>
       </w:r>
       <w:r>
         <w:rPr>
           <w:rFonts w:ascii="Helvetica Neue" w:hAnsi="Helvetica Neue" w:cs="Calibri"/>
-          <w:sz w:val="24"/>
-          <w:szCs w:val="24"/>
-        </w:rPr>
-        <w:t xml:space="preserve">mainly revolves around users creating events using our calendar and to share and notify other users with key events. </w:t>
-      </w:r>
-    </w:p>
-    <w:p>
-      <w:pPr>
-        <w:spacing w:after="0" w:line="360" w:lineRule="auto"/>
+        </w:rPr>
+        <w:t xml:space="preserve">mainly revolves around users creating events </w:t>
+      </w:r>
+      <w:r>
+        <w:rPr>
+          <w:rFonts w:ascii="Helvetica Neue" w:hAnsi="Helvetica Neue" w:cs="Calibri"/>
+        </w:rPr>
+        <w:t>in</w:t>
+      </w:r>
+      <w:r>
+        <w:rPr>
+          <w:rFonts w:ascii="Helvetica Neue" w:hAnsi="Helvetica Neue" w:cs="Calibri"/>
+        </w:rPr>
+        <w:t xml:space="preserve"> our calendar</w:t>
+      </w:r>
+      <w:r>
+        <w:rPr>
+          <w:rFonts w:ascii="Helvetica Neue" w:hAnsi="Helvetica Neue" w:cs="Calibri"/>
+        </w:rPr>
+        <w:t>,</w:t>
+      </w:r>
+      <w:r>
+        <w:rPr>
+          <w:rFonts w:ascii="Helvetica Neue" w:hAnsi="Helvetica Neue" w:cs="Calibri"/>
+        </w:rPr>
+        <w:t xml:space="preserve"> and to share and notify other users with key events. </w:t>
+      </w:r>
+    </w:p>
+    <w:p>
+      <w:pPr>
+        <w:spacing w:line="360" w:lineRule="auto"/>
         <w:jc w:val="both"/>
         <w:rPr>
           <w:rFonts w:ascii="Helvetica Neue" w:hAnsi="Helvetica Neue" w:cs="Calibri"/>
-          <w:sz w:val="24"/>
-          <w:szCs w:val="24"/>
-        </w:rPr>
-      </w:pPr>
-    </w:p>
-    <w:p>
-      <w:pPr>
-        <w:spacing w:after="0" w:line="360" w:lineRule="auto"/>
+        </w:rPr>
+      </w:pPr>
+    </w:p>
+    <w:p>
+      <w:pPr>
+        <w:spacing w:line="360" w:lineRule="auto"/>
         <w:jc w:val="both"/>
         <w:rPr>
           <w:rFonts w:ascii="Helvetica Neue" w:hAnsi="Helvetica Neue" w:cs="Calibri"/>
-          <w:sz w:val="24"/>
-          <w:szCs w:val="24"/>
-        </w:rPr>
-      </w:pPr>
-      <w:r>
-        <w:rPr>
-          <w:rFonts w:ascii="Helvetica Neue" w:hAnsi="Helvetica Neue" w:cs="Calibri"/>
-          <w:sz w:val="24"/>
-          <w:szCs w:val="24"/>
+        </w:rPr>
+      </w:pPr>
+      <w:r>
+        <w:rPr>
+          <w:rFonts w:ascii="Helvetica Neue" w:hAnsi="Helvetica Neue" w:cs="Calibri"/>
         </w:rPr>
         <w:t>Then we identified the attributes that each entity will have along with their data structure. For example, for the User we included an I</w:t>
       </w:r>
       <w:r>
         <w:rPr>
           <w:rFonts w:ascii="Helvetica Neue" w:hAnsi="Helvetica Neue" w:cs="Calibri"/>
-          <w:sz w:val="24"/>
-          <w:szCs w:val="24"/>
         </w:rPr>
         <w:t>d</w:t>
       </w:r>
       <w:r>
         <w:rPr>
           <w:rFonts w:ascii="Helvetica Neue" w:hAnsi="Helvetica Neue" w:cs="Calibri"/>
-          <w:sz w:val="24"/>
-          <w:szCs w:val="24"/>
         </w:rPr>
         <w:t xml:space="preserve"> and a role I</w:t>
       </w:r>
       <w:r>
         <w:rPr>
           <w:rFonts w:ascii="Helvetica Neue" w:hAnsi="Helvetica Neue" w:cs="Calibri"/>
-          <w:sz w:val="24"/>
-          <w:szCs w:val="24"/>
         </w:rPr>
         <w:t>d</w:t>
       </w:r>
       <w:r>
         <w:rPr>
           <w:rFonts w:ascii="Helvetica Neue" w:hAnsi="Helvetica Neue" w:cs="Calibri"/>
-          <w:sz w:val="24"/>
-          <w:szCs w:val="24"/>
         </w:rPr>
         <w:t xml:space="preserve"> of type integer, and a username, password and email of type string. Whereas for the Event we identified an event Id, user Id, category Id of type integer, start</w:t>
       </w:r>
       <w:r>
         <w:rPr>
           <w:rFonts w:ascii="Helvetica Neue" w:hAnsi="Helvetica Neue" w:cs="Calibri"/>
-          <w:sz w:val="24"/>
-          <w:szCs w:val="24"/>
         </w:rPr>
         <w:t>-</w:t>
       </w:r>
       <w:r>
         <w:rPr>
           <w:rFonts w:ascii="Helvetica Neue" w:hAnsi="Helvetica Neue" w:cs="Calibri"/>
-          <w:sz w:val="24"/>
-          <w:szCs w:val="24"/>
         </w:rPr>
         <w:t>date and time and end</w:t>
       </w:r>
       <w:r>
         <w:rPr>
           <w:rFonts w:ascii="Helvetica Neue" w:hAnsi="Helvetica Neue" w:cs="Calibri"/>
-          <w:sz w:val="24"/>
-          <w:szCs w:val="24"/>
         </w:rPr>
         <w:t>-</w:t>
       </w:r>
       <w:r>
         <w:rPr>
           <w:rFonts w:ascii="Helvetica Neue" w:hAnsi="Helvetica Neue" w:cs="Calibri"/>
-          <w:sz w:val="24"/>
-          <w:szCs w:val="24"/>
         </w:rPr>
         <w:t>date and time of type datetime, a title, description of type string and finally a notify field of type Boolean.</w:t>
       </w:r>
     </w:p>
     <w:p>
       <w:pPr>
-        <w:spacing w:after="0" w:line="360" w:lineRule="auto"/>
+        <w:spacing w:line="360" w:lineRule="auto"/>
         <w:jc w:val="both"/>
         <w:rPr>
           <w:rFonts w:ascii="Helvetica Neue" w:hAnsi="Helvetica Neue" w:cs="Calibri"/>
-          <w:sz w:val="24"/>
-          <w:szCs w:val="24"/>
-        </w:rPr>
-      </w:pPr>
-    </w:p>
-    <w:p>
-      <w:pPr>
-        <w:spacing w:after="0" w:line="360" w:lineRule="auto"/>
+        </w:rPr>
+      </w:pPr>
+    </w:p>
+    <w:p>
+      <w:pPr>
+        <w:spacing w:line="360" w:lineRule="auto"/>
         <w:jc w:val="both"/>
         <w:rPr>
           <w:rFonts w:ascii="Helvetica Neue" w:hAnsi="Helvetica Neue" w:cs="Calibri"/>
-          <w:sz w:val="24"/>
-          <w:szCs w:val="24"/>
-        </w:rPr>
-      </w:pPr>
-      <w:r>
-        <w:rPr>
-          <w:rFonts w:ascii="Helvetica Neue" w:hAnsi="Helvetica Neue" w:cs="Calibri"/>
-          <w:sz w:val="24"/>
-          <w:szCs w:val="24"/>
+        </w:rPr>
+      </w:pPr>
+      <w:r>
+        <w:rPr>
+          <w:rFonts w:ascii="Helvetica Neue" w:hAnsi="Helvetica Neue" w:cs="Calibri"/>
         </w:rPr>
         <w:t>Then we moved on to define the type of relationship between them and the multiplicities of each. For example, a user can create, update or delete zero to many numbers of events and an event can be managed by only one user.</w:t>
       </w:r>
     </w:p>
     <w:p>
       <w:pPr>
-        <w:spacing w:after="0" w:line="360" w:lineRule="auto"/>
+        <w:spacing w:line="360" w:lineRule="auto"/>
         <w:jc w:val="both"/>
         <w:rPr>
           <w:rFonts w:ascii="Helvetica Neue" w:hAnsi="Helvetica Neue" w:cs="Calibri"/>
-          <w:sz w:val="24"/>
-          <w:szCs w:val="24"/>
-        </w:rPr>
-      </w:pPr>
-    </w:p>
-    <w:p>
-      <w:pPr>
-        <w:spacing w:after="0" w:line="360" w:lineRule="auto"/>
+        </w:rPr>
+      </w:pPr>
+    </w:p>
+    <w:p>
+      <w:pPr>
+        <w:spacing w:line="360" w:lineRule="auto"/>
         <w:jc w:val="both"/>
         <w:rPr>
           <w:rFonts w:ascii="Helvetica Neue" w:hAnsi="Helvetica Neue"/>
           <w:bCs/>
-          <w:sz w:val="24"/>
-          <w:szCs w:val="24"/>
-        </w:rPr>
-      </w:pPr>
-      <w:r>
-        <w:rPr>
-          <w:rFonts w:ascii="Helvetica Neue" w:hAnsi="Helvetica Neue" w:cs="Calibri"/>
-          <w:sz w:val="24"/>
-          <w:szCs w:val="24"/>
+        </w:rPr>
+      </w:pPr>
+      <w:r>
+        <w:rPr>
+          <w:rFonts w:ascii="Helvetica Neue" w:hAnsi="Helvetica Neue" w:cs="Calibri"/>
         </w:rPr>
         <w:t xml:space="preserve">After creating the ERD, we moved on to building our relational-database schema where we specify the description of the structure and </w:t>
       </w:r>
       <w:r>
         <w:rPr>
           <w:rFonts w:ascii="Helvetica Neue" w:hAnsi="Helvetica Neue" w:cs="Calibri"/>
-          <w:sz w:val="24"/>
-          <w:szCs w:val="24"/>
         </w:rPr>
         <w:t>behavior</w:t>
       </w:r>
       <w:r>
         <w:rPr>
           <w:rFonts w:ascii="Helvetica Neue" w:hAnsi="Helvetica Neue" w:cs="Calibri"/>
-          <w:sz w:val="24"/>
-          <w:szCs w:val="24"/>
         </w:rPr>
         <w:t xml:space="preserve"> of our database.</w:t>
       </w:r>
       <w:r>
         <w:rPr>
           <w:rFonts w:ascii="Helvetica Neue" w:hAnsi="Helvetica Neue" w:cs="Calibri"/>
-          <w:sz w:val="24"/>
-          <w:szCs w:val="24"/>
         </w:rPr>
         <w:t xml:space="preserve"> (</w:t>
       </w:r>
@@ -1084,8 +2531,6 @@
         <w:rPr>
           <w:rFonts w:ascii="Helvetica Neue" w:hAnsi="Helvetica Neue"/>
           <w:bCs/>
-          <w:sz w:val="24"/>
-          <w:szCs w:val="24"/>
         </w:rPr>
         <w:t>Balsters</w:t>
       </w:r>
@@ -1094,33 +2539,24 @@
         <w:rPr>
           <w:rFonts w:ascii="Helvetica Neue" w:hAnsi="Helvetica Neue"/>
           <w:bCs/>
-          <w:sz w:val="24"/>
-          <w:szCs w:val="24"/>
         </w:rPr>
         <w:t>, 2000, p. 1</w:t>
       </w:r>
       <w:r>
         <w:rPr>
           <w:rFonts w:ascii="Helvetica Neue" w:hAnsi="Helvetica Neue" w:cs="Calibri"/>
-          <w:sz w:val="24"/>
-          <w:szCs w:val="24"/>
         </w:rPr>
         <w:t xml:space="preserve">). </w:t>
       </w:r>
       <w:r>
         <w:rPr>
           <w:rFonts w:ascii="Helvetica Neue" w:hAnsi="Helvetica Neue" w:cs="Calibri"/>
-          <w:sz w:val="24"/>
-          <w:szCs w:val="24"/>
-        </w:rPr>
-        <w:lastRenderedPageBreak/>
+        </w:rPr>
         <w:t>This is an important step where we visualized the entities that will exist in the database in the form of tables with their specific fields and their relationship with each other, whether they have a One-To-One, One-To-Many or Many-To-Many relationship</w:t>
       </w:r>
       <w:r>
         <w:rPr>
           <w:rFonts w:ascii="Helvetica Neue" w:hAnsi="Helvetica Neue" w:cs="Calibri"/>
-          <w:sz w:val="24"/>
-          <w:szCs w:val="24"/>
         </w:rPr>
         <w:t xml:space="preserve"> (</w:t>
       </w:r>
@@ -1128,8 +2564,6 @@
         <w:rPr>
           <w:rFonts w:ascii="Helvetica Neue" w:hAnsi="Helvetica Neue"/>
           <w:bCs/>
-          <w:sz w:val="24"/>
-          <w:szCs w:val="24"/>
         </w:rPr>
         <w:t>Gupta, 2007, p.15)</w:t>
       </w:r>
@@ -1137,243 +2571,171 @@
         <w:rPr>
           <w:rFonts w:ascii="Helvetica Neue" w:hAnsi="Helvetica Neue"/>
           <w:bCs/>
-          <w:sz w:val="24"/>
-          <w:szCs w:val="24"/>
         </w:rPr>
         <w:t>.</w:t>
       </w:r>
     </w:p>
     <w:p>
       <w:pPr>
-        <w:spacing w:after="0" w:line="360" w:lineRule="auto"/>
+        <w:spacing w:line="360" w:lineRule="auto"/>
         <w:jc w:val="both"/>
         <w:rPr>
           <w:rFonts w:ascii="Helvetica Neue" w:hAnsi="Helvetica Neue" w:cs="Calibri"/>
-          <w:sz w:val="24"/>
-          <w:szCs w:val="24"/>
-        </w:rPr>
-      </w:pPr>
-    </w:p>
-    <w:p>
-      <w:pPr>
-        <w:spacing w:after="0" w:line="360" w:lineRule="auto"/>
+        </w:rPr>
+      </w:pPr>
+    </w:p>
+    <w:p>
+      <w:pPr>
+        <w:spacing w:line="360" w:lineRule="auto"/>
         <w:jc w:val="both"/>
         <w:rPr>
           <w:rFonts w:ascii="Helvetica Neue" w:hAnsi="Helvetica Neue"/>
-          <w:sz w:val="24"/>
-          <w:szCs w:val="24"/>
-        </w:rPr>
-      </w:pPr>
-      <w:r>
-        <w:rPr>
-          <w:rFonts w:ascii="Helvetica Neue" w:hAnsi="Helvetica Neue"/>
-          <w:sz w:val="24"/>
-          <w:szCs w:val="24"/>
+        </w:rPr>
+      </w:pPr>
+      <w:r>
+        <w:rPr>
+          <w:rFonts w:ascii="Helvetica Neue" w:hAnsi="Helvetica Neue"/>
         </w:rPr>
         <w:t xml:space="preserve">Building upon the ERD we had, we identified four tables which include users, events, categories and roles and depicted the relationship that they will have for each other. We also listed the fields that each table will have and marked those that will constitute the primary or the foreign key. </w:t>
       </w:r>
     </w:p>
     <w:p>
       <w:pPr>
-        <w:spacing w:after="0" w:line="360" w:lineRule="auto"/>
+        <w:spacing w:line="360" w:lineRule="auto"/>
         <w:jc w:val="both"/>
         <w:rPr>
           <w:rFonts w:ascii="Helvetica Neue" w:hAnsi="Helvetica Neue"/>
-          <w:sz w:val="24"/>
-          <w:szCs w:val="24"/>
-        </w:rPr>
-      </w:pPr>
-    </w:p>
-    <w:p>
-      <w:pPr>
-        <w:spacing w:after="0" w:line="360" w:lineRule="auto"/>
+        </w:rPr>
+      </w:pPr>
+    </w:p>
+    <w:p>
+      <w:pPr>
+        <w:spacing w:line="360" w:lineRule="auto"/>
         <w:jc w:val="both"/>
         <w:rPr>
           <w:rFonts w:ascii="Helvetica Neue" w:hAnsi="Helvetica Neue"/>
-          <w:sz w:val="24"/>
-          <w:szCs w:val="24"/>
-        </w:rPr>
-      </w:pPr>
-      <w:r>
-        <w:rPr>
-          <w:rFonts w:ascii="Helvetica Neue" w:hAnsi="Helvetica Neue"/>
-          <w:sz w:val="24"/>
-          <w:szCs w:val="24"/>
+        </w:rPr>
+      </w:pPr>
+      <w:r>
+        <w:rPr>
+          <w:rFonts w:ascii="Helvetica Neue" w:hAnsi="Helvetica Neue"/>
         </w:rPr>
         <w:t xml:space="preserve">This process of thinking about how to manage the data that will be used in our </w:t>
       </w:r>
       <w:r>
         <w:rPr>
           <w:rFonts w:ascii="Helvetica Neue" w:hAnsi="Helvetica Neue" w:cs="Calibri"/>
-          <w:sz w:val="24"/>
-          <w:szCs w:val="24"/>
         </w:rPr>
         <w:t>application</w:t>
       </w:r>
       <w:r>
         <w:rPr>
           <w:rFonts w:ascii="Helvetica Neue" w:hAnsi="Helvetica Neue"/>
-          <w:sz w:val="24"/>
-          <w:szCs w:val="24"/>
         </w:rPr>
         <w:t xml:space="preserve"> </w:t>
       </w:r>
       <w:r>
         <w:rPr>
           <w:rFonts w:ascii="Helvetica Neue" w:hAnsi="Helvetica Neue"/>
-          <w:sz w:val="24"/>
-          <w:szCs w:val="24"/>
         </w:rPr>
         <w:t xml:space="preserve">has helped us understand what data we need to build it, and how it will be structured and stored. It </w:t>
       </w:r>
       <w:r>
         <w:rPr>
           <w:rFonts w:ascii="Helvetica Neue" w:hAnsi="Helvetica Neue"/>
-          <w:sz w:val="24"/>
-          <w:szCs w:val="24"/>
         </w:rPr>
         <w:t xml:space="preserve">has also prompted </w:t>
       </w:r>
       <w:r>
         <w:rPr>
           <w:rFonts w:ascii="Helvetica Neue" w:hAnsi="Helvetica Neue"/>
-          <w:sz w:val="24"/>
-          <w:szCs w:val="24"/>
         </w:rPr>
         <w:t xml:space="preserve">us to think </w:t>
       </w:r>
       <w:r>
         <w:rPr>
           <w:rFonts w:ascii="Helvetica Neue" w:hAnsi="Helvetica Neue"/>
-          <w:sz w:val="24"/>
-          <w:szCs w:val="24"/>
         </w:rPr>
         <w:t>about</w:t>
       </w:r>
       <w:r>
         <w:rPr>
           <w:rFonts w:ascii="Helvetica Neue" w:hAnsi="Helvetica Neue"/>
-          <w:sz w:val="24"/>
-          <w:szCs w:val="24"/>
         </w:rPr>
         <w:t xml:space="preserve"> </w:t>
       </w:r>
       <w:r>
         <w:rPr>
           <w:rFonts w:ascii="Helvetica Neue" w:hAnsi="Helvetica Neue"/>
-          <w:sz w:val="24"/>
-          <w:szCs w:val="24"/>
         </w:rPr>
         <w:t xml:space="preserve">the </w:t>
       </w:r>
       <w:r>
         <w:rPr>
           <w:rFonts w:ascii="Helvetica Neue" w:hAnsi="Helvetica Neue"/>
-          <w:sz w:val="24"/>
-          <w:szCs w:val="24"/>
         </w:rPr>
         <w:t xml:space="preserve">main features that we will provide in our </w:t>
       </w:r>
       <w:r>
         <w:rPr>
           <w:rFonts w:ascii="Helvetica Neue" w:hAnsi="Helvetica Neue" w:cs="Calibri"/>
-          <w:sz w:val="24"/>
-          <w:szCs w:val="24"/>
         </w:rPr>
         <w:t>application</w:t>
       </w:r>
       <w:r>
         <w:rPr>
           <w:rFonts w:ascii="Helvetica Neue" w:hAnsi="Helvetica Neue"/>
-          <w:sz w:val="24"/>
-          <w:szCs w:val="24"/>
         </w:rPr>
         <w:t xml:space="preserve"> </w:t>
       </w:r>
       <w:r>
         <w:rPr>
           <w:rFonts w:ascii="Helvetica Neue" w:hAnsi="Helvetica Neue"/>
-          <w:sz w:val="24"/>
-          <w:szCs w:val="24"/>
         </w:rPr>
         <w:t>and what sort of data we need for each feature.</w:t>
       </w:r>
     </w:p>
     <w:p>
       <w:pPr>
-        <w:spacing w:after="0" w:line="360" w:lineRule="auto"/>
+        <w:spacing w:line="360" w:lineRule="auto"/>
         <w:jc w:val="both"/>
         <w:rPr>
           <w:rFonts w:ascii="Helvetica Neue" w:hAnsi="Helvetica Neue"/>
-          <w:sz w:val="24"/>
-          <w:szCs w:val="24"/>
-        </w:rPr>
-      </w:pPr>
-    </w:p>
-    <w:p>
-      <w:pPr>
-        <w:spacing w:after="0" w:line="360" w:lineRule="auto"/>
+        </w:rPr>
+      </w:pPr>
+    </w:p>
+    <w:p>
+      <w:pPr>
+        <w:spacing w:line="360" w:lineRule="auto"/>
         <w:jc w:val="both"/>
         <w:rPr>
           <w:rFonts w:ascii="Helvetica Neue" w:hAnsi="Helvetica Neue"/>
-          <w:sz w:val="24"/>
-          <w:szCs w:val="24"/>
-        </w:rPr>
-      </w:pPr>
-      <w:r>
-        <w:rPr>
-          <w:rFonts w:ascii="Helvetica Neue" w:hAnsi="Helvetica Neue"/>
-          <w:sz w:val="24"/>
-          <w:szCs w:val="24"/>
+        </w:rPr>
+      </w:pPr>
+      <w:r>
+        <w:rPr>
+          <w:rFonts w:ascii="Helvetica Neue" w:hAnsi="Helvetica Neue"/>
         </w:rPr>
         <w:t xml:space="preserve">Finally, we strongly believe that this process has provided us with solid foundation to build upon in the next stage where we start coding to build our </w:t>
       </w:r>
       <w:r>
         <w:rPr>
           <w:rFonts w:ascii="Helvetica Neue" w:hAnsi="Helvetica Neue"/>
-          <w:sz w:val="24"/>
-          <w:szCs w:val="24"/>
         </w:rPr>
         <w:t xml:space="preserve">calendar </w:t>
       </w:r>
       <w:r>
         <w:rPr>
           <w:rFonts w:ascii="Helvetica Neue" w:hAnsi="Helvetica Neue" w:cs="Calibri"/>
-          <w:sz w:val="24"/>
-          <w:szCs w:val="24"/>
         </w:rPr>
         <w:t>application</w:t>
       </w:r>
       <w:r>
         <w:rPr>
           <w:rFonts w:ascii="Helvetica Neue" w:hAnsi="Helvetica Neue"/>
-          <w:sz w:val="24"/>
-          <w:szCs w:val="24"/>
         </w:rPr>
         <w:t>.</w:t>
       </w:r>
-    </w:p>
-    <w:p>
-      <w:pPr>
-        <w:spacing w:after="0" w:line="360" w:lineRule="auto"/>
-        <w:jc w:val="both"/>
-        <w:rPr>
-          <w:rFonts w:ascii="Helvetica Neue" w:hAnsi="Helvetica Neue"/>
-          <w:sz w:val="24"/>
-          <w:szCs w:val="24"/>
-        </w:rPr>
-      </w:pPr>
-    </w:p>
-    <w:p>
-      <w:pPr>
-        <w:spacing w:after="0" w:line="360" w:lineRule="auto"/>
-        <w:jc w:val="both"/>
-        <w:rPr>
-          <w:rFonts w:ascii="Helvetica Neue" w:hAnsi="Helvetica Neue"/>
-          <w:sz w:val="24"/>
-          <w:szCs w:val="24"/>
-        </w:rPr>
-      </w:pPr>
     </w:p>
     <w:p>
       <w:pPr>
@@ -1398,6 +2760,7 @@
           <w:sz w:val="32"/>
           <w:szCs w:val="32"/>
         </w:rPr>
+        <w:lastRenderedPageBreak/>
         <w:t>References</w:t>
       </w:r>
     </w:p>
@@ -1409,6 +2772,358 @@
           <w:b w:val="0"/>
           <w:bCs w:val="0"/>
           <w:u w:val="single"/>
+        </w:rPr>
+      </w:pPr>
+    </w:p>
+    <w:p>
+      <w:pPr>
+        <w:pStyle w:val="BodyText"/>
+        <w:rPr>
+          <w:rFonts w:ascii="Helvetica Neue" w:hAnsi="Helvetica Neue"/>
+          <w:b w:val="0"/>
+          <w:bCs w:val="0"/>
+          <w:color w:val="2A2A2A" w:themeColor="text2"/>
+        </w:rPr>
+      </w:pPr>
+      <w:proofErr w:type="spellStart"/>
+      <w:r>
+        <w:rPr>
+          <w:rFonts w:ascii="Helvetica Neue" w:hAnsi="Helvetica Neue"/>
+          <w:b w:val="0"/>
+          <w:bCs w:val="0"/>
+          <w:color w:val="2A2A2A" w:themeColor="text2"/>
+        </w:rPr>
+        <w:t>Balsters</w:t>
+      </w:r>
+      <w:proofErr w:type="spellEnd"/>
+      <w:r>
+        <w:rPr>
+          <w:rFonts w:ascii="Helvetica Neue" w:hAnsi="Helvetica Neue"/>
+          <w:b w:val="0"/>
+          <w:bCs w:val="0"/>
+          <w:color w:val="2A2A2A" w:themeColor="text2"/>
+        </w:rPr>
+        <w:t xml:space="preserve">, H., Brock, B., and Conrad, S. (2000) </w:t>
+      </w:r>
+      <w:r>
+        <w:rPr>
+          <w:rFonts w:ascii="Helvetica Neue" w:hAnsi="Helvetica Neue"/>
+          <w:b w:val="0"/>
+          <w:bCs w:val="0"/>
+          <w:i/>
+          <w:color w:val="2A2A2A" w:themeColor="text2"/>
+        </w:rPr>
+        <w:t>Database Schema Evolution and Meta-</w:t>
+      </w:r>
+      <w:proofErr w:type="spellStart"/>
+      <w:r>
+        <w:rPr>
+          <w:rFonts w:ascii="Helvetica Neue" w:hAnsi="Helvetica Neue"/>
+          <w:b w:val="0"/>
+          <w:bCs w:val="0"/>
+          <w:i/>
+          <w:color w:val="2A2A2A" w:themeColor="text2"/>
+        </w:rPr>
+        <w:t>Modeling</w:t>
+      </w:r>
+      <w:proofErr w:type="spellEnd"/>
+      <w:r>
+        <w:rPr>
+          <w:rFonts w:ascii="Helvetica Neue" w:hAnsi="Helvetica Neue"/>
+          <w:b w:val="0"/>
+          <w:bCs w:val="0"/>
+          <w:color w:val="2A2A2A" w:themeColor="text2"/>
+        </w:rPr>
+        <w:t xml:space="preserve">. </w:t>
+      </w:r>
+      <w:proofErr w:type="spellStart"/>
+      <w:r>
+        <w:rPr>
+          <w:rFonts w:ascii="Helvetica Neue" w:hAnsi="Helvetica Neue"/>
+          <w:b w:val="0"/>
+          <w:bCs w:val="0"/>
+          <w:color w:val="2A2A2A" w:themeColor="text2"/>
+        </w:rPr>
+        <w:t>Dagstuhl</w:t>
+      </w:r>
+      <w:proofErr w:type="spellEnd"/>
+      <w:r>
+        <w:rPr>
+          <w:rFonts w:ascii="Helvetica Neue" w:hAnsi="Helvetica Neue"/>
+          <w:b w:val="0"/>
+          <w:bCs w:val="0"/>
+          <w:color w:val="2A2A2A" w:themeColor="text2"/>
+        </w:rPr>
+        <w:t xml:space="preserve"> Castle: Springer</w:t>
+      </w:r>
+      <w:r>
+        <w:rPr>
+          <w:rFonts w:ascii="Helvetica Neue" w:hAnsi="Helvetica Neue"/>
+          <w:b w:val="0"/>
+          <w:bCs w:val="0"/>
+          <w:color w:val="2A2A2A" w:themeColor="text2"/>
+        </w:rPr>
+        <w:t>.</w:t>
+      </w:r>
+    </w:p>
+    <w:p>
+      <w:pPr>
+        <w:pStyle w:val="BodyText"/>
+        <w:rPr>
+          <w:rFonts w:ascii="Helvetica Neue" w:hAnsi="Helvetica Neue"/>
+          <w:b w:val="0"/>
+          <w:bCs w:val="0"/>
+          <w:color w:val="2A2A2A" w:themeColor="text2"/>
+        </w:rPr>
+      </w:pPr>
+    </w:p>
+    <w:p>
+      <w:pPr>
+        <w:pStyle w:val="BodyText"/>
+        <w:rPr>
+          <w:rFonts w:ascii="Helvetica Neue" w:hAnsi="Helvetica Neue"/>
+          <w:b w:val="0"/>
+          <w:bCs w:val="0"/>
+          <w:color w:val="2A2A2A" w:themeColor="text2"/>
+        </w:rPr>
+      </w:pPr>
+      <w:proofErr w:type="spellStart"/>
+      <w:r>
+        <w:rPr>
+          <w:rFonts w:ascii="Helvetica Neue" w:hAnsi="Helvetica Neue"/>
+          <w:b w:val="0"/>
+          <w:bCs w:val="0"/>
+          <w:color w:val="2A2A2A" w:themeColor="text2"/>
+        </w:rPr>
+        <w:t>Domanski</w:t>
+      </w:r>
+      <w:proofErr w:type="spellEnd"/>
+      <w:r>
+        <w:rPr>
+          <w:rFonts w:ascii="Helvetica Neue" w:hAnsi="Helvetica Neue"/>
+          <w:b w:val="0"/>
+          <w:bCs w:val="0"/>
+          <w:color w:val="2A2A2A" w:themeColor="text2"/>
+        </w:rPr>
+        <w:t xml:space="preserve">, P. and Irvine, P. (2000) </w:t>
+      </w:r>
+      <w:r>
+        <w:rPr>
+          <w:rFonts w:ascii="Helvetica Neue" w:hAnsi="Helvetica Neue"/>
+          <w:b w:val="0"/>
+          <w:bCs w:val="0"/>
+          <w:i/>
+          <w:color w:val="2A2A2A" w:themeColor="text2"/>
+        </w:rPr>
+        <w:t>A Practical Guide to Relational Database Design</w:t>
+      </w:r>
+      <w:r>
+        <w:rPr>
+          <w:rFonts w:ascii="Helvetica Neue" w:hAnsi="Helvetica Neue"/>
+          <w:b w:val="0"/>
+          <w:bCs w:val="0"/>
+          <w:color w:val="2A2A2A" w:themeColor="text2"/>
+        </w:rPr>
+        <w:t xml:space="preserve">. Herefordshire: </w:t>
+      </w:r>
+      <w:proofErr w:type="spellStart"/>
+      <w:r>
+        <w:rPr>
+          <w:rFonts w:ascii="Helvetica Neue" w:hAnsi="Helvetica Neue"/>
+          <w:b w:val="0"/>
+          <w:bCs w:val="0"/>
+          <w:color w:val="2A2A2A" w:themeColor="text2"/>
+        </w:rPr>
+        <w:t>Diaxon</w:t>
+      </w:r>
+      <w:proofErr w:type="spellEnd"/>
+      <w:r>
+        <w:rPr>
+          <w:rFonts w:ascii="Helvetica Neue" w:hAnsi="Helvetica Neue"/>
+          <w:b w:val="0"/>
+          <w:bCs w:val="0"/>
+          <w:color w:val="2A2A2A" w:themeColor="text2"/>
+        </w:rPr>
+        <w:t xml:space="preserve"> </w:t>
+      </w:r>
+      <w:r>
+        <w:rPr>
+          <w:rFonts w:ascii="Helvetica Neue" w:hAnsi="Helvetica Neue"/>
+          <w:b w:val="0"/>
+          <w:bCs w:val="0"/>
+          <w:color w:val="2A2A2A" w:themeColor="text2"/>
+        </w:rPr>
+        <w:t>L</w:t>
+      </w:r>
+      <w:r>
+        <w:rPr>
+          <w:rFonts w:ascii="Helvetica Neue" w:hAnsi="Helvetica Neue"/>
+          <w:b w:val="0"/>
+          <w:bCs w:val="0"/>
+          <w:color w:val="2A2A2A" w:themeColor="text2"/>
+        </w:rPr>
+        <w:t>td</w:t>
+      </w:r>
+      <w:r>
+        <w:rPr>
+          <w:rFonts w:ascii="Helvetica Neue" w:hAnsi="Helvetica Neue"/>
+          <w:b w:val="0"/>
+          <w:bCs w:val="0"/>
+          <w:color w:val="2A2A2A" w:themeColor="text2"/>
+        </w:rPr>
+        <w:t>.</w:t>
+      </w:r>
+      <w:bookmarkStart w:id="0" w:name="_GoBack"/>
+      <w:bookmarkEnd w:id="0"/>
+    </w:p>
+    <w:p>
+      <w:pPr>
+        <w:pStyle w:val="BodyText"/>
+        <w:rPr>
+          <w:b w:val="0"/>
+          <w:bCs w:val="0"/>
+          <w:color w:val="7B7C7E"/>
+          <w:sz w:val="21"/>
+          <w:szCs w:val="21"/>
+          <w:shd w:val="clear" w:color="auto" w:fill="FFFFFF"/>
+        </w:rPr>
+      </w:pPr>
+    </w:p>
+    <w:p>
+      <w:pPr>
+        <w:pStyle w:val="BodyText"/>
+        <w:rPr>
+          <w:rFonts w:ascii="Helvetica Neue" w:hAnsi="Helvetica Neue"/>
+          <w:b w:val="0"/>
+          <w:bCs w:val="0"/>
+          <w:color w:val="2A2A2A" w:themeColor="text2"/>
+        </w:rPr>
+      </w:pPr>
+      <w:r>
+        <w:rPr>
+          <w:rFonts w:ascii="Helvetica Neue" w:hAnsi="Helvetica Neue"/>
+          <w:b w:val="0"/>
+          <w:bCs w:val="0"/>
+          <w:color w:val="2A2A2A" w:themeColor="text2"/>
+        </w:rPr>
+        <w:t xml:space="preserve">Gupta, K. (2007) </w:t>
+      </w:r>
+      <w:r>
+        <w:rPr>
+          <w:rFonts w:ascii="Helvetica Neue" w:hAnsi="Helvetica Neue"/>
+          <w:b w:val="0"/>
+          <w:bCs w:val="0"/>
+          <w:i/>
+          <w:color w:val="2A2A2A" w:themeColor="text2"/>
+        </w:rPr>
+        <w:t>Taxonomy of Database Management System</w:t>
+      </w:r>
+      <w:r>
+        <w:rPr>
+          <w:rFonts w:ascii="Helvetica Neue" w:hAnsi="Helvetica Neue"/>
+          <w:b w:val="0"/>
+          <w:bCs w:val="0"/>
+          <w:color w:val="2A2A2A" w:themeColor="text2"/>
+        </w:rPr>
+        <w:t>. New Delhi: Firewall Media</w:t>
+      </w:r>
+      <w:r>
+        <w:rPr>
+          <w:rFonts w:ascii="Helvetica Neue" w:hAnsi="Helvetica Neue"/>
+          <w:b w:val="0"/>
+          <w:bCs w:val="0"/>
+          <w:color w:val="2A2A2A" w:themeColor="text2"/>
+        </w:rPr>
+        <w:t>.</w:t>
+      </w:r>
+    </w:p>
+    <w:p>
+      <w:pPr>
+        <w:pStyle w:val="BodyText"/>
+        <w:rPr>
+          <w:b w:val="0"/>
+          <w:bCs w:val="0"/>
+          <w:color w:val="7B7C7E"/>
+          <w:sz w:val="21"/>
+          <w:szCs w:val="21"/>
+          <w:shd w:val="clear" w:color="auto" w:fill="FFFFFF"/>
+        </w:rPr>
+      </w:pPr>
+    </w:p>
+    <w:p>
+      <w:pPr>
+        <w:pStyle w:val="BodyText"/>
+        <w:rPr>
+          <w:rFonts w:ascii="Helvetica Neue" w:hAnsi="Helvetica Neue"/>
+          <w:b w:val="0"/>
+          <w:bCs w:val="0"/>
+          <w:color w:val="2A2A2A" w:themeColor="text2"/>
+        </w:rPr>
+      </w:pPr>
+      <w:r>
+        <w:rPr>
+          <w:rFonts w:ascii="Helvetica Neue" w:hAnsi="Helvetica Neue"/>
+          <w:b w:val="0"/>
+          <w:bCs w:val="0"/>
+          <w:color w:val="2A2A2A" w:themeColor="text2"/>
+        </w:rPr>
+        <w:t xml:space="preserve">Liu, H. (2011) </w:t>
+      </w:r>
+      <w:r>
+        <w:rPr>
+          <w:rFonts w:ascii="Helvetica Neue" w:hAnsi="Helvetica Neue"/>
+          <w:b w:val="0"/>
+          <w:bCs w:val="0"/>
+          <w:i/>
+          <w:color w:val="2A2A2A" w:themeColor="text2"/>
+        </w:rPr>
+        <w:t>Oracle Database Performance and Scalability: A Quantitative Approach</w:t>
+      </w:r>
+      <w:r>
+        <w:rPr>
+          <w:rFonts w:ascii="Helvetica Neue" w:hAnsi="Helvetica Neue"/>
+          <w:b w:val="0"/>
+          <w:bCs w:val="0"/>
+          <w:color w:val="2A2A2A" w:themeColor="text2"/>
+        </w:rPr>
+        <w:t xml:space="preserve">. </w:t>
+      </w:r>
+      <w:r>
+        <w:rPr>
+          <w:rFonts w:ascii="Helvetica Neue" w:hAnsi="Helvetica Neue"/>
+          <w:b w:val="0"/>
+          <w:bCs w:val="0"/>
+          <w:color w:val="2A2A2A" w:themeColor="text2"/>
+        </w:rPr>
+        <w:t xml:space="preserve">Hoboken: </w:t>
+      </w:r>
+      <w:r>
+        <w:rPr>
+          <w:rFonts w:ascii="Helvetica Neue" w:hAnsi="Helvetica Neue"/>
+          <w:b w:val="0"/>
+          <w:bCs w:val="0"/>
+          <w:color w:val="2A2A2A" w:themeColor="text2"/>
+        </w:rPr>
+        <w:t>Wiley</w:t>
+      </w:r>
+      <w:r>
+        <w:rPr>
+          <w:rFonts w:ascii="Helvetica Neue" w:hAnsi="Helvetica Neue"/>
+          <w:b w:val="0"/>
+          <w:bCs w:val="0"/>
+          <w:color w:val="2A2A2A" w:themeColor="text2"/>
+        </w:rPr>
+        <w:t>.</w:t>
+      </w:r>
+    </w:p>
+    <w:p>
+      <w:pPr>
+        <w:pStyle w:val="BodyText"/>
+        <w:rPr>
+          <w:rFonts w:ascii="Helvetica Neue" w:hAnsi="Helvetica Neue"/>
+          <w:b w:val="0"/>
+          <w:bCs w:val="0"/>
+          <w:color w:val="2A2A2A" w:themeColor="text2"/>
         </w:rPr>
       </w:pPr>
     </w:p>
@@ -1615,266 +3330,8 @@
         </w:rPr>
       </w:pPr>
     </w:p>
-    <w:p>
-      <w:pPr>
-        <w:pStyle w:val="BodyText"/>
-        <w:rPr>
-          <w:rFonts w:ascii="Helvetica Neue" w:hAnsi="Helvetica Neue"/>
-          <w:b w:val="0"/>
-          <w:bCs w:val="0"/>
-          <w:color w:val="2A2A2A" w:themeColor="text2"/>
-        </w:rPr>
-      </w:pPr>
-      <w:proofErr w:type="spellStart"/>
-      <w:r>
-        <w:rPr>
-          <w:rFonts w:ascii="Helvetica Neue" w:hAnsi="Helvetica Neue"/>
-          <w:b w:val="0"/>
-          <w:bCs w:val="0"/>
-          <w:color w:val="2A2A2A" w:themeColor="text2"/>
-        </w:rPr>
-        <w:t>Domanski</w:t>
-      </w:r>
-      <w:proofErr w:type="spellEnd"/>
-      <w:r>
-        <w:rPr>
-          <w:rFonts w:ascii="Helvetica Neue" w:hAnsi="Helvetica Neue"/>
-          <w:b w:val="0"/>
-          <w:bCs w:val="0"/>
-          <w:color w:val="2A2A2A" w:themeColor="text2"/>
-        </w:rPr>
-        <w:t xml:space="preserve">, P. and </w:t>
-      </w:r>
-      <w:r>
-        <w:rPr>
-          <w:rFonts w:ascii="Helvetica Neue" w:hAnsi="Helvetica Neue"/>
-          <w:b w:val="0"/>
-          <w:bCs w:val="0"/>
-          <w:color w:val="2A2A2A" w:themeColor="text2"/>
-        </w:rPr>
-        <w:t>Irvine</w:t>
-      </w:r>
-      <w:r>
-        <w:rPr>
-          <w:rFonts w:ascii="Helvetica Neue" w:hAnsi="Helvetica Neue"/>
-          <w:b w:val="0"/>
-          <w:bCs w:val="0"/>
-          <w:color w:val="2A2A2A" w:themeColor="text2"/>
-        </w:rPr>
-        <w:t xml:space="preserve">, P. </w:t>
-      </w:r>
-      <w:r>
-        <w:rPr>
-          <w:rFonts w:ascii="Helvetica Neue" w:hAnsi="Helvetica Neue"/>
-          <w:b w:val="0"/>
-          <w:bCs w:val="0"/>
-          <w:color w:val="2A2A2A" w:themeColor="text2"/>
-        </w:rPr>
-        <w:t>(2000) ‘A Practical Guide to Relational Database Design’</w:t>
-      </w:r>
-      <w:r>
-        <w:rPr>
-          <w:rFonts w:ascii="Helvetica Neue" w:hAnsi="Helvetica Neue"/>
-          <w:b w:val="0"/>
-          <w:bCs w:val="0"/>
-          <w:color w:val="2A2A2A" w:themeColor="text2"/>
-        </w:rPr>
-        <w:t xml:space="preserve">. Herefordshire: </w:t>
-      </w:r>
-      <w:proofErr w:type="spellStart"/>
-      <w:r>
-        <w:rPr>
-          <w:rFonts w:ascii="Helvetica Neue" w:hAnsi="Helvetica Neue"/>
-          <w:b w:val="0"/>
-          <w:bCs w:val="0"/>
-          <w:color w:val="2A2A2A" w:themeColor="text2"/>
-        </w:rPr>
-        <w:t>Diaxon</w:t>
-      </w:r>
-      <w:proofErr w:type="spellEnd"/>
-      <w:r>
-        <w:rPr>
-          <w:rFonts w:ascii="Helvetica Neue" w:hAnsi="Helvetica Neue"/>
-          <w:b w:val="0"/>
-          <w:bCs w:val="0"/>
-          <w:color w:val="2A2A2A" w:themeColor="text2"/>
-        </w:rPr>
-        <w:t xml:space="preserve"> ltd, pp. 28</w:t>
-      </w:r>
-    </w:p>
-    <w:p>
-      <w:pPr>
-        <w:pStyle w:val="Heading1"/>
-        <w:shd w:val="clear" w:color="auto" w:fill="FFFFFF"/>
-        <w:spacing w:after="0"/>
-        <w:rPr>
-          <w:rFonts w:ascii="Helvetica Neue" w:hAnsi="Helvetica Neue"/>
-          <w:b w:val="0"/>
-          <w:sz w:val="24"/>
-          <w:szCs w:val="24"/>
-        </w:rPr>
-      </w:pPr>
-      <w:r>
-        <w:rPr>
-          <w:rFonts w:ascii="Helvetica Neue" w:hAnsi="Helvetica Neue"/>
-          <w:b w:val="0"/>
-          <w:bCs/>
-          <w:sz w:val="24"/>
-          <w:szCs w:val="24"/>
-        </w:rPr>
-        <w:lastRenderedPageBreak/>
-        <w:t xml:space="preserve">Liu, H. (2011) </w:t>
-      </w:r>
-      <w:r>
-        <w:rPr>
-          <w:rFonts w:ascii="Helvetica Neue" w:hAnsi="Helvetica Neue"/>
-          <w:b w:val="0"/>
-          <w:sz w:val="24"/>
-          <w:szCs w:val="24"/>
-        </w:rPr>
-        <w:t>‘</w:t>
-      </w:r>
-      <w:r>
-        <w:rPr>
-          <w:rStyle w:val="Title1"/>
-          <w:rFonts w:ascii="Helvetica Neue" w:hAnsi="Helvetica Neue" w:cs="Arial"/>
-          <w:b w:val="0"/>
-          <w:sz w:val="24"/>
-          <w:szCs w:val="24"/>
-        </w:rPr>
-        <w:t>Oracle Database Performance and Scalability</w:t>
-      </w:r>
-      <w:r>
-        <w:rPr>
-          <w:rStyle w:val="Subtitle1"/>
-          <w:rFonts w:ascii="Helvetica Neue" w:hAnsi="Helvetica Neue" w:cs="Arial"/>
-          <w:b w:val="0"/>
-          <w:sz w:val="24"/>
-          <w:szCs w:val="24"/>
-        </w:rPr>
-        <w:t>: A Quantitative Approach</w:t>
-      </w:r>
-      <w:r>
-        <w:rPr>
-          <w:rFonts w:ascii="Helvetica Neue" w:hAnsi="Helvetica Neue"/>
-          <w:b w:val="0"/>
-          <w:sz w:val="24"/>
-          <w:szCs w:val="24"/>
-        </w:rPr>
-        <w:t>’. Wiley, pp.276</w:t>
-      </w:r>
-    </w:p>
-    <w:p/>
-    <w:p>
-      <w:pPr>
-        <w:spacing w:after="0"/>
-        <w:rPr>
-          <w:rFonts w:ascii="Helvetica Neue" w:hAnsi="Helvetica Neue"/>
-          <w:bCs/>
-          <w:sz w:val="24"/>
-          <w:szCs w:val="24"/>
-        </w:rPr>
-      </w:pPr>
-      <w:proofErr w:type="spellStart"/>
-      <w:r>
-        <w:rPr>
-          <w:rFonts w:ascii="Helvetica Neue" w:hAnsi="Helvetica Neue"/>
-          <w:sz w:val="24"/>
-          <w:szCs w:val="24"/>
-        </w:rPr>
-        <w:t>Balsters</w:t>
-      </w:r>
-      <w:proofErr w:type="spellEnd"/>
-      <w:r>
-        <w:rPr>
-          <w:rFonts w:ascii="Helvetica Neue" w:hAnsi="Helvetica Neue"/>
-          <w:sz w:val="24"/>
-          <w:szCs w:val="24"/>
-        </w:rPr>
-        <w:t>, H., Brock, B., and Conrad, S. (2000) ‘Database Schema Evolution and Meta-Modeling’</w:t>
-      </w:r>
-      <w:r>
-        <w:rPr>
-          <w:rFonts w:ascii="Helvetica Neue" w:hAnsi="Helvetica Neue"/>
-          <w:b/>
-          <w:bCs/>
-          <w:sz w:val="24"/>
-          <w:szCs w:val="24"/>
-        </w:rPr>
-        <w:t xml:space="preserve">. </w:t>
-      </w:r>
-      <w:proofErr w:type="spellStart"/>
-      <w:r>
-        <w:rPr>
-          <w:rFonts w:ascii="Helvetica Neue" w:hAnsi="Helvetica Neue"/>
-          <w:bCs/>
-          <w:sz w:val="24"/>
-          <w:szCs w:val="24"/>
-        </w:rPr>
-        <w:t>Dagstuhl</w:t>
-      </w:r>
-      <w:proofErr w:type="spellEnd"/>
-      <w:r>
-        <w:rPr>
-          <w:rFonts w:ascii="Helvetica Neue" w:hAnsi="Helvetica Neue"/>
-          <w:bCs/>
-          <w:sz w:val="24"/>
-          <w:szCs w:val="24"/>
-        </w:rPr>
-        <w:t xml:space="preserve"> Castle: Springer, pp.1</w:t>
-      </w:r>
-    </w:p>
-    <w:p>
-      <w:pPr>
-        <w:spacing w:after="0"/>
-        <w:rPr>
-          <w:rFonts w:ascii="Helvetica Neue" w:hAnsi="Helvetica Neue"/>
-          <w:bCs/>
-          <w:sz w:val="24"/>
-          <w:szCs w:val="24"/>
-        </w:rPr>
-      </w:pPr>
-      <w:bookmarkStart w:id="0" w:name="_GoBack"/>
-      <w:bookmarkEnd w:id="0"/>
-    </w:p>
-    <w:p>
-      <w:pPr>
-        <w:spacing w:after="0"/>
-        <w:rPr>
-          <w:rFonts w:ascii="Helvetica Neue" w:hAnsi="Helvetica Neue"/>
-          <w:bCs/>
-          <w:sz w:val="24"/>
-          <w:szCs w:val="24"/>
-        </w:rPr>
-      </w:pPr>
-      <w:r>
-        <w:rPr>
-          <w:rFonts w:ascii="Helvetica Neue" w:hAnsi="Helvetica Neue"/>
-          <w:sz w:val="24"/>
-          <w:szCs w:val="24"/>
-        </w:rPr>
-        <w:t xml:space="preserve">Gupta, K. (2007) </w:t>
-      </w:r>
-      <w:r>
-        <w:rPr>
-          <w:rFonts w:ascii="Helvetica Neue" w:hAnsi="Helvetica Neue"/>
-          <w:sz w:val="24"/>
-          <w:szCs w:val="24"/>
-        </w:rPr>
-        <w:t>‘Taxonomy of Database Management System’</w:t>
-      </w:r>
-      <w:r>
-        <w:rPr>
-          <w:rFonts w:ascii="Helvetica Neue" w:hAnsi="Helvetica Neue"/>
-          <w:bCs/>
-          <w:sz w:val="24"/>
-          <w:szCs w:val="24"/>
-        </w:rPr>
-        <w:t>. New Delhi: Firewall Media, pp.15</w:t>
-      </w:r>
-    </w:p>
     <w:sectPr>
-      <w:footerReference w:type="default" r:id="rId8"/>
+      <w:footerReference w:type="default" r:id="rId17"/>
       <w:pgSz w:w="12240" w:h="15840"/>
       <w:pgMar w:top="1440" w:right="1080" w:bottom="1829" w:left="1080" w:header="720" w:footer="792" w:gutter="0"/>
       <w:cols w:space="720"/>
@@ -1889,9 +3346,6 @@
 <w:endnotes xmlns:wpc="http://schemas.microsoft.com/office/word/2010/wordprocessingCanvas" xmlns:cx="http://schemas.microsoft.com/office/drawing/2014/chartex" xmlns:cx1="http://schemas.microsoft.com/office/drawing/2015/9/8/chartex" xmlns:cx2="http://schemas.microsoft.com/office/drawing/2015/10/21/chartex" xmlns:cx3="http://schemas.microsoft.com/office/drawing/2016/5/9/chartex" xmlns:cx4="http://schemas.microsoft.com/office/drawing/2016/5/10/chartex" xmlns:cx5="http://schemas.microsoft.com/office/drawing/2016/5/11/chartex" xmlns:cx6="http://schemas.microsoft.com/office/drawing/2016/5/12/chartex" xmlns:cx7="http://schemas.microsoft.com/office/drawing/2016/5/13/chartex" xmlns:cx8="http://schemas.microsoft.com/office/drawing/2016/5/14/chartex" xmlns:mc="http://schemas.openxmlformats.org/markup-compatibility/2006" xmlns:aink="http://schemas.microsoft.com/office/drawing/2016/ink" xmlns:am3d="http://schemas.microsoft.com/office/drawing/2017/model3d" xmlns:o="urn:schemas-microsoft-com:office:office" xmlns:r="http://schemas.openxmlformats.org/officeDocument/2006/relationships" xmlns:m="http://schemas.openxmlformats.org/officeDocument/2006/math" xmlns:v="urn:schemas-microsoft-com:vml" xmlns:wp14="http://schemas.microsoft.com/office/word/2010/wordprocessingDrawing" xmlns:wp="http://schemas.openxmlformats.org/drawingml/2006/wordprocessingDrawing" xmlns:w10="urn:schemas-microsoft-com:office:word" xmlns:w="http://schemas.openxmlformats.org/wordprocessingml/2006/main" xmlns:w14="http://schemas.microsoft.com/office/word/2010/wordml" xmlns:w15="http://schemas.microsoft.com/office/word/2012/wordml" xmlns:w16cid="http://schemas.microsoft.com/office/word/2016/wordml/cid" xmlns:w16se="http://schemas.microsoft.com/office/word/2015/wordml/symex" xmlns:wpg="http://schemas.microsoft.com/office/word/2010/wordprocessingGroup" xmlns:wpi="http://schemas.microsoft.com/office/word/2010/wordprocessingInk" xmlns:wne="http://schemas.microsoft.com/office/word/2006/wordml" xmlns:wps="http://schemas.microsoft.com/office/word/2010/wordprocessingShape" mc:Ignorable="w14 w15 w16se w16cid wp14">
   <w:endnote w:type="separator" w:id="-1">
     <w:p>
-      <w:pPr>
-        <w:spacing w:after="0" w:line="240" w:lineRule="auto"/>
-      </w:pPr>
       <w:r>
         <w:separator/>
       </w:r>
@@ -1899,9 +3353,6 @@
   </w:endnote>
   <w:endnote w:type="continuationSeparator" w:id="0">
     <w:p>
-      <w:pPr>
-        <w:spacing w:after="0" w:line="240" w:lineRule="auto"/>
-      </w:pPr>
       <w:r>
         <w:continuationSeparator/>
       </w:r>
@@ -1977,9 +3428,6 @@
 <w:footnotes xmlns:wpc="http://schemas.microsoft.com/office/word/2010/wordprocessingCanvas" xmlns:cx="http://schemas.microsoft.com/office/drawing/2014/chartex" xmlns:cx1="http://schemas.microsoft.com/office/drawing/2015/9/8/chartex" xmlns:cx2="http://schemas.microsoft.com/office/drawing/2015/10/21/chartex" xmlns:cx3="http://schemas.microsoft.com/office/drawing/2016/5/9/chartex" xmlns:cx4="http://schemas.microsoft.com/office/drawing/2016/5/10/chartex" xmlns:cx5="http://schemas.microsoft.com/office/drawing/2016/5/11/chartex" xmlns:cx6="http://schemas.microsoft.com/office/drawing/2016/5/12/chartex" xmlns:cx7="http://schemas.microsoft.com/office/drawing/2016/5/13/chartex" xmlns:cx8="http://schemas.microsoft.com/office/drawing/2016/5/14/chartex" xmlns:mc="http://schemas.openxmlformats.org/markup-compatibility/2006" xmlns:aink="http://schemas.microsoft.com/office/drawing/2016/ink" xmlns:am3d="http://schemas.microsoft.com/office/drawing/2017/model3d" xmlns:o="urn:schemas-microsoft-com:office:office" xmlns:r="http://schemas.openxmlformats.org/officeDocument/2006/relationships" xmlns:m="http://schemas.openxmlformats.org/officeDocument/2006/math" xmlns:v="urn:schemas-microsoft-com:vml" xmlns:wp14="http://schemas.microsoft.com/office/word/2010/wordprocessingDrawing" xmlns:wp="http://schemas.openxmlformats.org/drawingml/2006/wordprocessingDrawing" xmlns:w10="urn:schemas-microsoft-com:office:word" xmlns:w="http://schemas.openxmlformats.org/wordprocessingml/2006/main" xmlns:w14="http://schemas.microsoft.com/office/word/2010/wordml" xmlns:w15="http://schemas.microsoft.com/office/word/2012/wordml" xmlns:w16cid="http://schemas.microsoft.com/office/word/2016/wordml/cid" xmlns:w16se="http://schemas.microsoft.com/office/word/2015/wordml/symex" xmlns:wpg="http://schemas.microsoft.com/office/word/2010/wordprocessingGroup" xmlns:wpi="http://schemas.microsoft.com/office/word/2010/wordprocessingInk" xmlns:wne="http://schemas.microsoft.com/office/word/2006/wordml" xmlns:wps="http://schemas.microsoft.com/office/word/2010/wordprocessingShape" mc:Ignorable="w14 w15 w16se w16cid wp14">
   <w:footnote w:type="separator" w:id="-1">
     <w:p>
-      <w:pPr>
-        <w:spacing w:after="0" w:line="240" w:lineRule="auto"/>
-      </w:pPr>
       <w:r>
         <w:separator/>
       </w:r>
@@ -1987,9 +3435,6 @@
   </w:footnote>
   <w:footnote w:type="continuationSeparator" w:id="0">
     <w:p>
-      <w:pPr>
-        <w:spacing w:after="0" w:line="240" w:lineRule="auto"/>
-      </w:pPr>
       <w:r>
         <w:continuationSeparator/>
       </w:r>
@@ -3266,6 +4711,17 @@
   <w:style w:type="paragraph" w:default="1" w:styleId="Normal">
     <w:name w:val="Normal"/>
     <w:qFormat/>
+    <w:rsid w:val="00A83510"/>
+    <w:pPr>
+      <w:spacing w:after="0" w:line="240" w:lineRule="auto"/>
+    </w:pPr>
+    <w:rPr>
+      <w:rFonts w:ascii="Times New Roman" w:eastAsia="Times New Roman" w:hAnsi="Times New Roman" w:cs="Times New Roman"/>
+      <w:color w:val="auto"/>
+      <w:sz w:val="24"/>
+      <w:szCs w:val="24"/>
+      <w:lang w:val="en-GB" w:eastAsia="en-US"/>
+    </w:rPr>
   </w:style>
   <w:style w:type="paragraph" w:styleId="Heading1">
     <w:name w:val="heading 1"/>
@@ -3276,15 +4732,17 @@
     <w:qFormat/>
     <w:pPr>
       <w:pageBreakBefore/>
-      <w:spacing w:after="3600" w:line="240" w:lineRule="auto"/>
+      <w:spacing w:after="3600"/>
       <w:contextualSpacing/>
       <w:outlineLvl w:val="0"/>
     </w:pPr>
     <w:rPr>
       <w:rFonts w:asciiTheme="majorHAnsi" w:eastAsiaTheme="majorEastAsia" w:hAnsiTheme="majorHAnsi" w:cstheme="majorBidi"/>
       <w:b/>
+      <w:color w:val="2A2A2A" w:themeColor="text2"/>
       <w:sz w:val="110"/>
       <w:szCs w:val="32"/>
+      <w:lang w:val="en-US" w:eastAsia="ja-JP"/>
     </w:rPr>
   </w:style>
   <w:style w:type="paragraph" w:styleId="Heading2">
@@ -3301,7 +4759,7 @@
       <w:pBdr>
         <w:top w:val="single" w:sz="24" w:space="18" w:color="2A2A2A" w:themeColor="text2"/>
       </w:pBdr>
-      <w:spacing w:after="320" w:line="240" w:lineRule="auto"/>
+      <w:spacing w:after="320"/>
       <w:contextualSpacing/>
       <w:outlineLvl w:val="1"/>
     </w:pPr>
@@ -3311,6 +4769,7 @@
       <w:color w:val="E09B3B" w:themeColor="accent1"/>
       <w:sz w:val="38"/>
       <w:szCs w:val="26"/>
+      <w:lang w:val="en-US" w:eastAsia="ja-JP"/>
     </w:rPr>
   </w:style>
   <w:style w:type="paragraph" w:styleId="Heading3">
@@ -3319,21 +4778,21 @@
     <w:next w:val="Normal"/>
     <w:link w:val="Heading3Char"/>
     <w:uiPriority w:val="9"/>
-    <w:semiHidden/>
     <w:unhideWhenUsed/>
     <w:qFormat/>
     <w:pPr>
       <w:keepNext/>
       <w:keepLines/>
-      <w:spacing w:after="320" w:line="240" w:lineRule="auto"/>
+      <w:spacing w:after="320"/>
       <w:contextualSpacing/>
       <w:outlineLvl w:val="2"/>
     </w:pPr>
     <w:rPr>
       <w:rFonts w:asciiTheme="majorHAnsi" w:eastAsiaTheme="majorEastAsia" w:hAnsiTheme="majorHAnsi" w:cstheme="majorBidi"/>
       <w:b/>
+      <w:color w:val="2A2A2A" w:themeColor="text2"/>
       <w:sz w:val="36"/>
-      <w:szCs w:val="24"/>
+      <w:lang w:val="en-US" w:eastAsia="ja-JP"/>
     </w:rPr>
   </w:style>
   <w:style w:type="paragraph" w:styleId="Heading4">
@@ -3348,7 +4807,7 @@
     <w:pPr>
       <w:keepNext/>
       <w:keepLines/>
-      <w:spacing w:after="320" w:line="240" w:lineRule="auto"/>
+      <w:spacing w:after="320"/>
       <w:contextualSpacing/>
       <w:outlineLvl w:val="3"/>
     </w:pPr>
@@ -3357,7 +4816,10 @@
       <w:b/>
       <w:i/>
       <w:iCs/>
+      <w:color w:val="2A2A2A" w:themeColor="text2"/>
       <w:sz w:val="36"/>
+      <w:szCs w:val="22"/>
+      <w:lang w:val="en-US" w:eastAsia="ja-JP"/>
     </w:rPr>
   </w:style>
   <w:style w:type="paragraph" w:styleId="Heading5">
@@ -3372,7 +4834,7 @@
     <w:pPr>
       <w:keepNext/>
       <w:keepLines/>
-      <w:spacing w:after="320" w:line="240" w:lineRule="auto"/>
+      <w:spacing w:after="320"/>
       <w:contextualSpacing/>
       <w:outlineLvl w:val="4"/>
     </w:pPr>
@@ -3381,6 +4843,8 @@
       <w:b/>
       <w:color w:val="949494" w:themeColor="text2" w:themeTint="80"/>
       <w:sz w:val="36"/>
+      <w:szCs w:val="22"/>
+      <w:lang w:val="en-US" w:eastAsia="ja-JP"/>
     </w:rPr>
   </w:style>
   <w:style w:type="paragraph" w:styleId="Heading6">
@@ -3398,7 +4862,7 @@
       <w:pBdr>
         <w:top w:val="single" w:sz="12" w:space="12" w:color="2A2A2A" w:themeColor="text2"/>
       </w:pBdr>
-      <w:spacing w:after="320" w:line="240" w:lineRule="auto"/>
+      <w:spacing w:after="320"/>
       <w:contextualSpacing/>
       <w:outlineLvl w:val="5"/>
     </w:pPr>
@@ -3407,6 +4871,8 @@
       <w:b/>
       <w:color w:val="E09B3B" w:themeColor="accent1"/>
       <w:sz w:val="36"/>
+      <w:szCs w:val="22"/>
+      <w:lang w:val="en-US" w:eastAsia="ja-JP"/>
     </w:rPr>
   </w:style>
   <w:style w:type="paragraph" w:styleId="Heading7">
@@ -3421,7 +4887,7 @@
     <w:pPr>
       <w:keepNext/>
       <w:keepLines/>
-      <w:spacing w:after="240" w:line="240" w:lineRule="auto"/>
+      <w:spacing w:after="240"/>
       <w:contextualSpacing/>
       <w:outlineLvl w:val="6"/>
     </w:pPr>
@@ -3429,7 +4895,10 @@
       <w:rFonts w:asciiTheme="majorHAnsi" w:eastAsiaTheme="majorEastAsia" w:hAnsiTheme="majorHAnsi" w:cstheme="majorBidi"/>
       <w:b/>
       <w:iCs/>
+      <w:color w:val="2A2A2A" w:themeColor="text2"/>
       <w:sz w:val="32"/>
+      <w:szCs w:val="22"/>
+      <w:lang w:val="en-US" w:eastAsia="ja-JP"/>
     </w:rPr>
   </w:style>
   <w:style w:type="paragraph" w:styleId="Heading8">
@@ -3444,7 +4913,7 @@
     <w:pPr>
       <w:keepNext/>
       <w:keepLines/>
-      <w:spacing w:after="240" w:line="240" w:lineRule="auto"/>
+      <w:spacing w:after="240"/>
       <w:contextualSpacing/>
       <w:outlineLvl w:val="7"/>
     </w:pPr>
@@ -3452,8 +4921,10 @@
       <w:rFonts w:asciiTheme="majorHAnsi" w:eastAsiaTheme="majorEastAsia" w:hAnsiTheme="majorHAnsi" w:cstheme="majorBidi"/>
       <w:b/>
       <w:i/>
+      <w:color w:val="2A2A2A" w:themeColor="text2"/>
       <w:sz w:val="32"/>
       <w:szCs w:val="21"/>
+      <w:lang w:val="en-US" w:eastAsia="ja-JP"/>
     </w:rPr>
   </w:style>
   <w:style w:type="paragraph" w:styleId="Heading9">
@@ -3468,7 +4939,7 @@
     <w:pPr>
       <w:keepNext/>
       <w:keepLines/>
-      <w:spacing w:after="240" w:line="240" w:lineRule="auto"/>
+      <w:spacing w:after="240"/>
       <w:contextualSpacing/>
       <w:outlineLvl w:val="8"/>
     </w:pPr>
@@ -3479,6 +4950,7 @@
       <w:color w:val="949494" w:themeColor="text2" w:themeTint="80"/>
       <w:sz w:val="32"/>
       <w:szCs w:val="21"/>
+      <w:lang w:val="en-US" w:eastAsia="ja-JP"/>
     </w:rPr>
   </w:style>
   <w:style w:type="character" w:default="1" w:styleId="DefaultParagraphFont">
@@ -3515,12 +4987,13 @@
     <w:uiPriority w:val="99"/>
     <w:unhideWhenUsed/>
     <w:qFormat/>
-    <w:pPr>
-      <w:spacing w:after="0" w:line="240" w:lineRule="auto"/>
-    </w:pPr>
     <w:rPr>
+      <w:rFonts w:asciiTheme="minorHAnsi" w:eastAsiaTheme="minorHAnsi" w:hAnsiTheme="minorHAnsi" w:cstheme="minorBidi"/>
       <w:b/>
+      <w:color w:val="2A2A2A" w:themeColor="text2"/>
       <w:sz w:val="46"/>
+      <w:szCs w:val="22"/>
+      <w:lang w:val="en-US" w:eastAsia="ja-JP"/>
     </w:rPr>
   </w:style>
   <w:style w:type="character" w:customStyle="1" w:styleId="FooterChar">
@@ -3567,8 +5040,15 @@
       <w:numPr>
         <w:numId w:val="7"/>
       </w:numPr>
-      <w:spacing w:after="120"/>
+      <w:spacing w:after="120" w:line="312" w:lineRule="auto"/>
     </w:pPr>
+    <w:rPr>
+      <w:rFonts w:asciiTheme="minorHAnsi" w:eastAsiaTheme="minorHAnsi" w:hAnsiTheme="minorHAnsi" w:cstheme="minorBidi"/>
+      <w:color w:val="2A2A2A" w:themeColor="text2"/>
+      <w:sz w:val="22"/>
+      <w:szCs w:val="22"/>
+      <w:lang w:val="en-US" w:eastAsia="ja-JP"/>
+    </w:rPr>
   </w:style>
   <w:style w:type="table" w:styleId="TableGrid">
     <w:name w:val="Table Grid"/>
@@ -3597,13 +5077,17 @@
     <w:unhideWhenUsed/>
     <w:qFormat/>
     <w:pPr>
-      <w:spacing w:before="400" w:after="520"/>
+      <w:spacing w:before="400" w:after="520" w:line="312" w:lineRule="auto"/>
       <w:contextualSpacing/>
     </w:pPr>
     <w:rPr>
+      <w:rFonts w:asciiTheme="minorHAnsi" w:eastAsiaTheme="minorHAnsi" w:hAnsiTheme="minorHAnsi" w:cstheme="minorBidi"/>
       <w:b/>
       <w:iCs/>
+      <w:color w:val="2A2A2A" w:themeColor="text2"/>
       <w:sz w:val="56"/>
+      <w:szCs w:val="22"/>
+      <w:lang w:val="en-US" w:eastAsia="ja-JP"/>
     </w:rPr>
   </w:style>
   <w:style w:type="character" w:customStyle="1" w:styleId="IntenseQuoteChar">
@@ -3696,7 +5180,6 @@
     <w:basedOn w:val="DefaultParagraphFont"/>
     <w:link w:val="Heading3"/>
     <w:uiPriority w:val="9"/>
-    <w:semiHidden/>
     <w:rPr>
       <w:rFonts w:asciiTheme="majorHAnsi" w:eastAsiaTheme="majorEastAsia" w:hAnsiTheme="majorHAnsi" w:cstheme="majorBidi"/>
       <w:b/>
@@ -3875,16 +5358,20 @@
     <w:basedOn w:val="Normal"/>
     <w:next w:val="Normal"/>
     <w:uiPriority w:val="35"/>
-    <w:semiHidden/>
     <w:unhideWhenUsed/>
     <w:qFormat/>
     <w:pPr>
+      <w:spacing w:after="200" w:line="312" w:lineRule="auto"/>
       <w:contextualSpacing/>
     </w:pPr>
     <w:rPr>
+      <w:rFonts w:asciiTheme="minorHAnsi" w:eastAsiaTheme="minorHAnsi" w:hAnsiTheme="minorHAnsi" w:cstheme="minorBidi"/>
       <w:i/>
       <w:iCs/>
+      <w:color w:val="2A2A2A" w:themeColor="text2"/>
+      <w:sz w:val="22"/>
       <w:szCs w:val="18"/>
+      <w:lang w:val="en-US" w:eastAsia="ja-JP"/>
     </w:rPr>
   </w:style>
   <w:style w:type="paragraph" w:styleId="TOCHeading">
@@ -3912,15 +5399,17 @@
     <w:unhideWhenUsed/>
     <w:qFormat/>
     <w:pPr>
-      <w:spacing w:after="480" w:line="240" w:lineRule="auto"/>
+      <w:spacing w:after="480"/>
       <w:contextualSpacing/>
     </w:pPr>
     <w:rPr>
       <w:rFonts w:asciiTheme="majorHAnsi" w:eastAsiaTheme="majorEastAsia" w:hAnsiTheme="majorHAnsi" w:cstheme="majorBidi"/>
       <w:b/>
+      <w:color w:val="2A2A2A" w:themeColor="text2"/>
       <w:kern w:val="28"/>
       <w:sz w:val="140"/>
       <w:szCs w:val="56"/>
+      <w:lang w:val="en-US" w:eastAsia="ja-JP"/>
     </w:rPr>
   </w:style>
   <w:style w:type="character" w:customStyle="1" w:styleId="TitleChar">
@@ -3950,14 +5439,16 @@
       <w:numPr>
         <w:ilvl w:val="1"/>
       </w:numPr>
-      <w:spacing w:after="1200" w:line="240" w:lineRule="auto"/>
+      <w:spacing w:after="1200"/>
       <w:contextualSpacing/>
     </w:pPr>
     <w:rPr>
-      <w:rFonts w:eastAsiaTheme="minorEastAsia"/>
+      <w:rFonts w:asciiTheme="minorHAnsi" w:eastAsiaTheme="minorEastAsia" w:hAnsiTheme="minorHAnsi" w:cstheme="minorBidi"/>
       <w:b/>
       <w:color w:val="E09B3B" w:themeColor="accent1"/>
       <w:sz w:val="56"/>
+      <w:szCs w:val="22"/>
+      <w:lang w:val="en-US" w:eastAsia="ja-JP"/>
     </w:rPr>
   </w:style>
   <w:style w:type="character" w:customStyle="1" w:styleId="SubtitleChar">
@@ -4005,12 +5496,16 @@
     <w:unhideWhenUsed/>
     <w:qFormat/>
     <w:pPr>
-      <w:spacing w:before="360" w:after="360"/>
+      <w:spacing w:before="360" w:after="360" w:line="312" w:lineRule="auto"/>
       <w:contextualSpacing/>
     </w:pPr>
     <w:rPr>
+      <w:rFonts w:asciiTheme="minorHAnsi" w:eastAsiaTheme="minorHAnsi" w:hAnsiTheme="minorHAnsi" w:cstheme="minorBidi"/>
       <w:iCs/>
+      <w:color w:val="2A2A2A" w:themeColor="text2"/>
       <w:sz w:val="60"/>
+      <w:szCs w:val="22"/>
+      <w:lang w:val="en-US" w:eastAsia="ja-JP"/>
     </w:rPr>
   </w:style>
   <w:style w:type="character" w:customStyle="1" w:styleId="QuoteChar">
@@ -4030,9 +5525,13 @@
     <w:uiPriority w:val="99"/>
     <w:unhideWhenUsed/>
     <w:qFormat/>
-    <w:pPr>
-      <w:spacing w:after="0" w:line="240" w:lineRule="auto"/>
-    </w:pPr>
+    <w:rPr>
+      <w:rFonts w:asciiTheme="minorHAnsi" w:eastAsiaTheme="minorHAnsi" w:hAnsiTheme="minorHAnsi" w:cstheme="minorBidi"/>
+      <w:color w:val="2A2A2A" w:themeColor="text2"/>
+      <w:sz w:val="22"/>
+      <w:szCs w:val="22"/>
+      <w:lang w:val="en-US" w:eastAsia="ja-JP"/>
+    </w:rPr>
   </w:style>
   <w:style w:type="character" w:customStyle="1" w:styleId="HeaderChar">
     <w:name w:val="Header Char"/>
@@ -4049,8 +5548,15 @@
       <w:numPr>
         <w:numId w:val="6"/>
       </w:numPr>
-      <w:spacing w:after="120"/>
+      <w:spacing w:after="120" w:line="312" w:lineRule="auto"/>
     </w:pPr>
+    <w:rPr>
+      <w:rFonts w:asciiTheme="minorHAnsi" w:eastAsiaTheme="minorHAnsi" w:hAnsiTheme="minorHAnsi" w:cstheme="minorBidi"/>
+      <w:color w:val="2A2A2A" w:themeColor="text2"/>
+      <w:sz w:val="22"/>
+      <w:szCs w:val="22"/>
+      <w:lang w:val="en-US" w:eastAsia="ja-JP"/>
+    </w:rPr>
   </w:style>
   <w:style w:type="paragraph" w:styleId="BlockText">
     <w:name w:val="Block Text"/>
@@ -4058,13 +5564,15 @@
     <w:uiPriority w:val="31"/>
     <w:unhideWhenUsed/>
     <w:pPr>
-      <w:spacing w:before="360" w:after="360"/>
+      <w:spacing w:before="360" w:after="360" w:line="312" w:lineRule="auto"/>
     </w:pPr>
     <w:rPr>
-      <w:rFonts w:eastAsiaTheme="minorEastAsia"/>
+      <w:rFonts w:asciiTheme="minorHAnsi" w:eastAsiaTheme="minorEastAsia" w:hAnsiTheme="minorHAnsi" w:cstheme="minorBidi"/>
       <w:iCs/>
       <w:color w:val="3E3E3E" w:themeColor="text2" w:themeTint="E6"/>
       <w:sz w:val="28"/>
+      <w:szCs w:val="22"/>
+      <w:lang w:val="en-US" w:eastAsia="ja-JP"/>
     </w:rPr>
   </w:style>
   <w:style w:type="paragraph" w:styleId="NormalWeb">
@@ -4075,32 +5583,18 @@
     <w:unhideWhenUsed/>
     <w:rsid w:val="00047243"/>
     <w:pPr>
-      <w:spacing w:before="100" w:beforeAutospacing="1" w:after="100" w:afterAutospacing="1" w:line="240" w:lineRule="auto"/>
+      <w:spacing w:before="100" w:beforeAutospacing="1" w:after="100" w:afterAutospacing="1"/>
     </w:pPr>
-    <w:rPr>
-      <w:rFonts w:ascii="Times New Roman" w:eastAsia="Times New Roman" w:hAnsi="Times New Roman" w:cs="Times New Roman"/>
-      <w:color w:val="auto"/>
-      <w:sz w:val="24"/>
-      <w:szCs w:val="24"/>
-      <w:lang w:val="en-GB" w:eastAsia="en-US"/>
-    </w:rPr>
   </w:style>
   <w:style w:type="paragraph" w:styleId="BodyText">
     <w:name w:val="Body Text"/>
     <w:basedOn w:val="Normal"/>
     <w:link w:val="BodyTextChar"/>
     <w:rsid w:val="00477BF0"/>
-    <w:pPr>
-      <w:spacing w:after="0" w:line="240" w:lineRule="auto"/>
-    </w:pPr>
     <w:rPr>
-      <w:rFonts w:ascii="Arial" w:eastAsia="Times New Roman" w:hAnsi="Arial" w:cs="Arial"/>
+      <w:rFonts w:ascii="Arial" w:hAnsi="Arial" w:cs="Arial"/>
       <w:b/>
       <w:bCs/>
-      <w:color w:val="auto"/>
-      <w:sz w:val="24"/>
-      <w:szCs w:val="24"/>
-      <w:lang w:val="en-GB" w:eastAsia="en-US"/>
     </w:rPr>
   </w:style>
   <w:style w:type="character" w:customStyle="1" w:styleId="BodyTextChar">
@@ -4151,14 +5645,10 @@
     <w:semiHidden/>
     <w:unhideWhenUsed/>
     <w:rsid w:val="00B20DDF"/>
-    <w:pPr>
-      <w:spacing w:after="0" w:line="240" w:lineRule="auto"/>
-    </w:pPr>
     <w:rPr>
-      <w:color w:val="auto"/>
+      <w:rFonts w:asciiTheme="minorHAnsi" w:eastAsiaTheme="minorHAnsi" w:hAnsiTheme="minorHAnsi" w:cstheme="minorBidi"/>
       <w:sz w:val="20"/>
       <w:szCs w:val="20"/>
-      <w:lang w:val="en-GB" w:eastAsia="en-US"/>
     </w:rPr>
   </w:style>
   <w:style w:type="character" w:customStyle="1" w:styleId="EndnoteTextChar">
@@ -4540,7 +6030,7 @@
 </file>
 
 <file path=customXml/itemProps1.xml><?xml version="1.0" encoding="utf-8"?>
-<ds:datastoreItem xmlns:ds="http://schemas.openxmlformats.org/officeDocument/2006/customXml" ds:itemID="{5C8BF234-D281-DB41-94E4-984706D28DE2}">
+<ds:datastoreItem xmlns:ds="http://schemas.openxmlformats.org/officeDocument/2006/customXml" ds:itemID="{58F155FD-6776-E345-B7C2-39F8BD6BD7A4}">
   <ds:schemaRefs>
     <ds:schemaRef ds:uri="http://schemas.openxmlformats.org/officeDocument/2006/bibliography"/>
   </ds:schemaRefs>

</xml_diff>